<commit_message>
ready for passing Bach
</commit_message>
<xml_diff>
--- a/курсова.docx
+++ b/курсова.docx
@@ -349,7 +349,25 @@
           <w:szCs w:val="28"/>
           <w:lang w:val="uk-UA"/>
         </w:rPr>
-        <w:t>Студента 3 курсу 311 групи</w:t>
+        <w:t xml:space="preserve">Студента 3 курсу </w:t>
+      </w:r>
+      <w:r>
+        <w:rPr>
+          <w:rFonts w:ascii="Times New Roman" w:eastAsia="Times New Roman" w:hAnsi="Times New Roman" w:cs="Times New Roman"/>
+          <w:sz w:val="28"/>
+          <w:szCs w:val="28"/>
+          <w:lang w:val="uk-UA"/>
+        </w:rPr>
+        <w:t>4</w:t>
+      </w:r>
+      <w:r>
+        <w:rPr>
+          <w:rFonts w:ascii="Times New Roman" w:eastAsia="Times New Roman" w:hAnsi="Times New Roman" w:cs="Times New Roman"/>
+          <w:sz w:val="28"/>
+          <w:szCs w:val="28"/>
+          <w:lang w:val="uk-UA"/>
+        </w:rPr>
+        <w:t>11 групи</w:t>
       </w:r>
     </w:p>
     <w:p>
@@ -383,7 +401,6 @@
           <w:rFonts w:ascii="Times New Roman" w:eastAsia="Times New Roman" w:hAnsi="Times New Roman" w:cs="Times New Roman"/>
           <w:sz w:val="28"/>
           <w:szCs w:val="28"/>
-          <w:lang/>
         </w:rPr>
       </w:pPr>
       <w:r>
@@ -400,7 +417,6 @@
           <w:rFonts w:ascii="Times New Roman" w:eastAsia="Times New Roman" w:hAnsi="Times New Roman" w:cs="Times New Roman"/>
           <w:sz w:val="28"/>
           <w:szCs w:val="28"/>
-          <w:lang/>
         </w:rPr>
         <w:t xml:space="preserve"> </w:t>
       </w:r>
@@ -409,7 +425,6 @@
           <w:rFonts w:ascii="Times New Roman" w:eastAsia="Times New Roman" w:hAnsi="Times New Roman" w:cs="Times New Roman"/>
           <w:sz w:val="28"/>
           <w:szCs w:val="28"/>
-          <w:lang/>
         </w:rPr>
         <w:t>І.</w:t>
       </w:r>
@@ -3099,7 +3114,6 @@
         <w:rPr>
           <w:sz w:val="28"/>
           <w:szCs w:val="28"/>
-          <w:lang w:val="en-US"/>
         </w:rPr>
       </w:pPr>
       <w:r>
@@ -3131,7 +3145,6 @@
         <w:rPr>
           <w:sz w:val="28"/>
           <w:szCs w:val="28"/>
-          <w:lang w:val="en-US"/>
         </w:rPr>
         <w:t>[</w:t>
       </w:r>
@@ -3146,9 +3159,51 @@
         <w:rPr>
           <w:sz w:val="28"/>
           <w:szCs w:val="28"/>
-          <w:lang w:val="en-US"/>
         </w:rPr>
         <w:t>].</w:t>
+      </w:r>
+    </w:p>
+    <w:p>
+      <w:pPr>
+        <w:pStyle w:val="NormalWeb"/>
+        <w:shd w:val="clear" w:color="auto" w:fill="FFFFFF"/>
+        <w:spacing w:before="0" w:beforeAutospacing="0" w:after="0" w:afterAutospacing="0" w:line="360" w:lineRule="auto"/>
+        <w:ind w:firstLine="426"/>
+        <w:jc w:val="both"/>
+        <w:rPr>
+          <w:sz w:val="28"/>
+          <w:szCs w:val="28"/>
+          <w:lang w:val="uk-UA"/>
+        </w:rPr>
+      </w:pPr>
+      <w:r>
+        <w:rPr>
+          <w:sz w:val="28"/>
+          <w:szCs w:val="28"/>
+          <w:lang w:val="uk-UA"/>
+        </w:rPr>
+        <w:t xml:space="preserve">На основі моделі простого матиматичного маятника ми можемо вирахувати прискорення вільного падіння. Для цього знаючи формулу періоду коливання матиматичного маятника </w:t>
+      </w:r>
+    </w:p>
+    <w:p>
+      <w:pPr>
+        <w:pStyle w:val="NormalWeb"/>
+        <w:shd w:val="clear" w:color="auto" w:fill="FFFFFF"/>
+        <w:spacing w:before="0" w:beforeAutospacing="0" w:after="0" w:afterAutospacing="0" w:line="360" w:lineRule="auto"/>
+        <w:jc w:val="both"/>
+        <w:rPr>
+          <w:sz w:val="28"/>
+          <w:szCs w:val="28"/>
+          <w:lang w:val="uk-UA"/>
+        </w:rPr>
+      </w:pPr>
+      <w:r>
+        <w:rPr>
+          <w:sz w:val="28"/>
+          <w:szCs w:val="28"/>
+          <w:lang w:val="uk-UA"/>
+        </w:rPr>
+        <w:t xml:space="preserve"> </w:t>
       </w:r>
     </w:p>
     <w:p>
@@ -3369,7 +3424,19 @@
           <w:shd w:val="clear" w:color="auto" w:fill="FFFFFF"/>
           <w:lang w:val="uk-UA"/>
         </w:rPr>
-        <w:t xml:space="preserve">. Можна розглядати декілька варіантів подвійних маятників; два члени можуть бути однакові чи різні завдовжки та за вагою, вони можуть бути </w:t>
+        <w:t xml:space="preserve">. Можна розглядати декілька варіантів подвійних маятників; два члени можуть бути однакові чи </w:t>
+      </w:r>
+      <w:r>
+        <w:rPr>
+          <w:rFonts w:ascii="Times New Roman" w:hAnsi="Times New Roman" w:cs="Times New Roman"/>
+          <w:color w:val="000000" w:themeColor="text1"/>
+          <w:sz w:val="28"/>
+          <w:szCs w:val="28"/>
+          <w:shd w:val="clear" w:color="auto" w:fill="FFFFFF"/>
+          <w:lang w:val="uk-UA"/>
+        </w:rPr>
+        <w:lastRenderedPageBreak/>
+        <w:t xml:space="preserve">різні завдовжки та за вагою, вони можуть бути </w:t>
       </w:r>
       <w:hyperlink r:id="rId13" w:tooltip="Маятник" w:history="1">
         <w:r>
@@ -3512,7 +3579,6 @@
           <w:shd w:val="clear" w:color="auto" w:fill="FFFFFF"/>
           <w:lang w:val="uk-UA"/>
         </w:rPr>
-        <w:lastRenderedPageBreak/>
         <w:drawing>
           <wp:inline distT="0" distB="0" distL="0" distR="0" wp14:anchorId="302FBE67" wp14:editId="1A62BD27">
             <wp:extent cx="1619250" cy="2190750"/>
@@ -4064,6 +4130,7 @@
           <w:shd w:val="clear" w:color="auto" w:fill="FFFFFF"/>
           <w:lang w:val="uk-UA"/>
         </w:rPr>
+        <w:lastRenderedPageBreak/>
         <w:t xml:space="preserve">Коливання такої системи можуть відбуватися як в горизонтальній так і </w:t>
       </w:r>
       <w:r>
@@ -4226,7 +4293,6 @@
           <w:shd w:val="clear" w:color="auto" w:fill="FFFFFF"/>
           <w:lang w:val="uk-UA"/>
         </w:rPr>
-        <w:lastRenderedPageBreak/>
         <w:t>В нашому випадку</w:t>
       </w:r>
       <w:r>
@@ -9447,7 +9513,7 @@
           <v:shape id="_x0000_i1025" type="#_x0000_t75" style="width:150pt;height:54pt" o:ole="">
             <v:imagedata r:id="rId21" o:title=""/>
           </v:shape>
-          <o:OLEObject Type="Embed" ProgID="Equation.3" ShapeID="_x0000_i1025" DrawAspect="Content" ObjectID="_1714850180" r:id="rId22"/>
+          <o:OLEObject Type="Embed" ProgID="Equation.3" ShapeID="_x0000_i1025" DrawAspect="Content" ObjectID="_1715002688" r:id="rId22"/>
         </w:object>
       </w:r>
     </w:p>
@@ -9545,7 +9611,7 @@
           <v:shape id="_x0000_i1026" type="#_x0000_t75" style="width:102pt;height:42pt" o:ole="">
             <v:imagedata r:id="rId23" o:title=""/>
           </v:shape>
-          <o:OLEObject Type="Embed" ProgID="Equation.3" ShapeID="_x0000_i1026" DrawAspect="Content" ObjectID="_1714850181" r:id="rId24"/>
+          <o:OLEObject Type="Embed" ProgID="Equation.3" ShapeID="_x0000_i1026" DrawAspect="Content" ObjectID="_1715002689" r:id="rId24"/>
         </w:object>
       </w:r>
       <w:r>
@@ -10705,6 +10771,737 @@
     </w:p>
     <w:p>
       <w:pPr>
+        <w:shd w:val="clear" w:color="auto" w:fill="FFFFFF" w:themeFill="background1"/>
+        <w:spacing w:after="0" w:line="360" w:lineRule="auto"/>
+        <w:rPr>
+          <w:rFonts w:ascii="Times New Roman" w:eastAsia="Times New Roman" w:hAnsi="Times New Roman" w:cs="Times New Roman"/>
+          <w:color w:val="000000" w:themeColor="text1"/>
+          <w:sz w:val="28"/>
+          <w:szCs w:val="28"/>
+          <w:lang w:val="uk-UA" w:eastAsia="ru-RU"/>
+        </w:rPr>
+      </w:pPr>
+    </w:p>
+    <w:p>
+      <w:pPr>
+        <w:shd w:val="clear" w:color="auto" w:fill="FFFFFF" w:themeFill="background1"/>
+        <w:spacing w:after="0" w:line="360" w:lineRule="auto"/>
+        <w:ind w:firstLine="708"/>
+        <w:rPr>
+          <w:rFonts w:ascii="Times New Roman" w:eastAsia="Times New Roman" w:hAnsi="Times New Roman" w:cs="Times New Roman"/>
+          <w:color w:val="000000" w:themeColor="text1"/>
+          <w:sz w:val="28"/>
+          <w:szCs w:val="28"/>
+          <w:lang w:val="en-US" w:eastAsia="ru-RU"/>
+          <w:rPrChange w:id="5" w:author="Касіянчук_Іванна" w:date="2022-05-25T16:51:00Z">
+            <w:rPr>
+              <w:rFonts w:ascii="Times New Roman" w:eastAsia="Times New Roman" w:hAnsi="Times New Roman" w:cs="Times New Roman"/>
+              <w:color w:val="000000" w:themeColor="text1"/>
+              <w:sz w:val="28"/>
+              <w:szCs w:val="28"/>
+              <w:lang w:eastAsia="ru-RU"/>
+            </w:rPr>
+          </w:rPrChange>
+        </w:rPr>
+      </w:pPr>
+      <w:r>
+        <w:rPr>
+          <w:rFonts w:ascii="Times New Roman" w:eastAsia="Times New Roman" w:hAnsi="Times New Roman" w:cs="Times New Roman"/>
+          <w:color w:val="000000" w:themeColor="text1"/>
+          <w:sz w:val="28"/>
+          <w:szCs w:val="28"/>
+          <w:highlight w:val="yellow"/>
+          <w:lang w:val="uk-UA" w:eastAsia="ru-RU"/>
+        </w:rPr>
+        <w:t>Тепер розробимо вікно у якому ми зможемо змінювати параметри</w:t>
+      </w:r>
+      <w:r>
+        <w:rPr>
+          <w:rFonts w:ascii="Times New Roman" w:eastAsia="Times New Roman" w:hAnsi="Times New Roman" w:cs="Times New Roman"/>
+          <w:color w:val="000000" w:themeColor="text1"/>
+          <w:sz w:val="28"/>
+          <w:szCs w:val="28"/>
+          <w:highlight w:val="yellow"/>
+          <w:lang w:val="uk-UA" w:eastAsia="ru-RU"/>
+        </w:rPr>
+        <w:t xml:space="preserve"> </w:t>
+      </w:r>
+      <w:r>
+        <w:rPr>
+          <w:rFonts w:ascii="Times New Roman" w:eastAsia="Times New Roman" w:hAnsi="Times New Roman" w:cs="Times New Roman"/>
+          <w:color w:val="000000" w:themeColor="text1"/>
+          <w:sz w:val="28"/>
+          <w:szCs w:val="28"/>
+          <w:highlight w:val="yellow"/>
+          <w:lang w:val="uk-UA" w:eastAsia="ru-RU"/>
+        </w:rPr>
+        <w:t>маятника такі як довжина і прискорення вільного падіння</w:t>
+      </w:r>
+      <w:r>
+        <w:rPr>
+          <w:rFonts w:ascii="Times New Roman" w:eastAsia="Times New Roman" w:hAnsi="Times New Roman" w:cs="Times New Roman"/>
+          <w:color w:val="000000" w:themeColor="text1"/>
+          <w:sz w:val="28"/>
+          <w:szCs w:val="28"/>
+          <w:lang w:val="uk-UA" w:eastAsia="ru-RU"/>
+        </w:rPr>
+        <w:t xml:space="preserve">  для цього на</w:t>
+      </w:r>
+    </w:p>
+    <w:p>
+      <w:pPr>
+        <w:shd w:val="clear" w:color="auto" w:fill="FFFFFF" w:themeFill="background1"/>
+        <w:spacing w:after="0" w:line="360" w:lineRule="auto"/>
+        <w:jc w:val="center"/>
+        <w:rPr>
+          <w:rFonts w:ascii="Times New Roman" w:eastAsia="Times New Roman" w:hAnsi="Times New Roman" w:cs="Times New Roman"/>
+          <w:color w:val="000000" w:themeColor="text1"/>
+          <w:sz w:val="28"/>
+          <w:szCs w:val="28"/>
+          <w:lang w:val="uk-UA" w:eastAsia="ru-RU"/>
+        </w:rPr>
+      </w:pPr>
+    </w:p>
+    <w:p>
+      <w:pPr>
+        <w:spacing w:after="0" w:line="360" w:lineRule="auto"/>
+        <w:jc w:val="both"/>
+        <w:rPr>
+          <w:rFonts w:ascii="Times New Roman" w:eastAsia="Times New Roman" w:hAnsi="Times New Roman" w:cs="Times New Roman"/>
+          <w:color w:val="000000"/>
+          <w:sz w:val="28"/>
+          <w:szCs w:val="28"/>
+          <w:lang w:val="uk-UA" w:eastAsia="ru-RU"/>
+        </w:rPr>
+      </w:pPr>
+      <w:r>
+        <w:rPr>
+          <w:rFonts w:ascii="Times New Roman" w:eastAsia="Times New Roman" w:hAnsi="Times New Roman" w:cs="Times New Roman"/>
+          <w:color w:val="000000"/>
+          <w:sz w:val="28"/>
+          <w:szCs w:val="28"/>
+          <w:lang w:val="uk-UA" w:eastAsia="ru-RU"/>
+        </w:rPr>
+        <w:tab/>
+      </w:r>
+      <w:r>
+        <w:rPr>
+          <w:rFonts w:ascii="Times New Roman" w:eastAsia="Times New Roman" w:hAnsi="Times New Roman" w:cs="Times New Roman"/>
+          <w:color w:val="000000"/>
+          <w:sz w:val="28"/>
+          <w:szCs w:val="28"/>
+          <w:highlight w:val="yellow"/>
+          <w:lang w:val="uk-UA" w:eastAsia="ru-RU"/>
+        </w:rPr>
+        <w:t xml:space="preserve">На основі моделі ми можемо вирахувати прискорення вільного падіння. Для цього </w:t>
+      </w:r>
+      <w:r>
+        <w:rPr>
+          <w:rFonts w:ascii="Times New Roman" w:eastAsia="Times New Roman" w:hAnsi="Times New Roman" w:cs="Times New Roman"/>
+          <w:color w:val="000000"/>
+          <w:sz w:val="28"/>
+          <w:szCs w:val="28"/>
+          <w:highlight w:val="yellow"/>
+          <w:lang w:val="uk-UA" w:eastAsia="ru-RU"/>
+        </w:rPr>
+        <w:t>з формули періоду коливання математичного маятника</w:t>
+      </w:r>
+    </w:p>
+    <w:p>
+      <w:pPr>
+        <w:spacing w:after="0" w:line="360" w:lineRule="auto"/>
+        <w:jc w:val="center"/>
+        <w:rPr>
+          <w:rFonts w:ascii="Times New Roman" w:eastAsiaTheme="minorEastAsia" w:hAnsi="Times New Roman" w:cs="Times New Roman"/>
+          <w:sz w:val="32"/>
+          <w:szCs w:val="32"/>
+          <w:lang w:val="uk-UA"/>
+        </w:rPr>
+      </w:pPr>
+      <m:oMath>
+        <m:r>
+          <w:rPr>
+            <w:rFonts w:ascii="Cambria Math" w:hAnsi="Cambria Math" w:cs="Times New Roman"/>
+            <w:sz w:val="32"/>
+            <w:szCs w:val="32"/>
+            <w:highlight w:val="yellow"/>
+            <w:lang w:val="uk-UA"/>
+          </w:rPr>
+          <m:t>T=2π</m:t>
+        </m:r>
+        <m:rad>
+          <m:radPr>
+            <m:degHide m:val="1"/>
+            <m:ctrlPr>
+              <w:rPr>
+                <w:rFonts w:ascii="Cambria Math" w:hAnsi="Cambria Math" w:cs="Times New Roman"/>
+                <w:i/>
+                <w:sz w:val="32"/>
+                <w:szCs w:val="32"/>
+                <w:highlight w:val="yellow"/>
+                <w:lang w:val="uk-UA"/>
+              </w:rPr>
+            </m:ctrlPr>
+          </m:radPr>
+          <m:deg/>
+          <m:e>
+            <m:f>
+              <m:fPr>
+                <m:ctrlPr>
+                  <w:rPr>
+                    <w:rFonts w:ascii="Cambria Math" w:hAnsi="Cambria Math" w:cs="Times New Roman"/>
+                    <w:i/>
+                    <w:sz w:val="32"/>
+                    <w:szCs w:val="32"/>
+                    <w:highlight w:val="yellow"/>
+                    <w:lang w:val="uk-UA"/>
+                  </w:rPr>
+                </m:ctrlPr>
+              </m:fPr>
+              <m:num>
+                <m:r>
+                  <w:rPr>
+                    <w:rFonts w:ascii="Cambria Math" w:hAnsi="Cambria Math" w:cs="Times New Roman"/>
+                    <w:sz w:val="32"/>
+                    <w:szCs w:val="32"/>
+                    <w:highlight w:val="yellow"/>
+                    <w:lang w:val="uk-UA"/>
+                  </w:rPr>
+                  <m:t>l</m:t>
+                </m:r>
+              </m:num>
+              <m:den>
+                <m:r>
+                  <w:rPr>
+                    <w:rFonts w:ascii="Cambria Math" w:hAnsi="Cambria Math" w:cs="Times New Roman"/>
+                    <w:sz w:val="32"/>
+                    <w:szCs w:val="32"/>
+                    <w:highlight w:val="yellow"/>
+                    <w:lang w:val="uk-UA"/>
+                  </w:rPr>
+                  <m:t>g</m:t>
+                </m:r>
+              </m:den>
+            </m:f>
+          </m:e>
+        </m:rad>
+      </m:oMath>
+      <w:r>
+        <w:rPr>
+          <w:rFonts w:ascii="Times New Roman" w:eastAsiaTheme="minorEastAsia" w:hAnsi="Times New Roman" w:cs="Times New Roman"/>
+          <w:sz w:val="32"/>
+          <w:szCs w:val="32"/>
+          <w:highlight w:val="yellow"/>
+          <w:lang w:val="uk-UA"/>
+        </w:rPr>
+        <w:t>.</w:t>
+      </w:r>
+      <w:r>
+        <w:rPr>
+          <w:rFonts w:ascii="Times New Roman" w:eastAsiaTheme="minorEastAsia" w:hAnsi="Times New Roman" w:cs="Times New Roman"/>
+          <w:sz w:val="32"/>
+          <w:szCs w:val="32"/>
+          <w:lang w:val="uk-UA"/>
+        </w:rPr>
+        <w:t xml:space="preserve"> </w:t>
+      </w:r>
+    </w:p>
+    <w:p>
+      <w:pPr>
+        <w:spacing w:after="0" w:line="360" w:lineRule="auto"/>
+        <w:rPr>
+          <w:rFonts w:ascii="Times New Roman" w:eastAsiaTheme="minorEastAsia" w:hAnsi="Times New Roman" w:cs="Times New Roman"/>
+          <w:sz w:val="32"/>
+          <w:szCs w:val="32"/>
+        </w:rPr>
+      </w:pPr>
+      <w:r>
+        <w:rPr>
+          <w:rFonts w:ascii="Times New Roman" w:eastAsiaTheme="minorEastAsia" w:hAnsi="Times New Roman" w:cs="Times New Roman"/>
+          <w:sz w:val="32"/>
+          <w:szCs w:val="32"/>
+          <w:highlight w:val="yellow"/>
+          <w:lang w:val="uk-UA"/>
+        </w:rPr>
+        <w:t>Вирази</w:t>
+      </w:r>
+      <w:r>
+        <w:rPr>
+          <w:rFonts w:ascii="Times New Roman" w:eastAsiaTheme="minorEastAsia" w:hAnsi="Times New Roman" w:cs="Times New Roman"/>
+          <w:sz w:val="32"/>
+          <w:szCs w:val="32"/>
+          <w:highlight w:val="yellow"/>
+          <w:lang w:val="uk-UA"/>
+        </w:rPr>
+        <w:t xml:space="preserve">мо </w:t>
+      </w:r>
+      <w:r>
+        <w:rPr>
+          <w:rFonts w:ascii="Times New Roman" w:eastAsiaTheme="minorEastAsia" w:hAnsi="Times New Roman" w:cs="Times New Roman"/>
+          <w:sz w:val="32"/>
+          <w:szCs w:val="32"/>
+          <w:highlight w:val="yellow"/>
+          <w:lang w:val="en-US"/>
+        </w:rPr>
+        <w:t>g</w:t>
+      </w:r>
+    </w:p>
+    <w:p>
+      <w:pPr>
+        <w:spacing w:after="0" w:line="360" w:lineRule="auto"/>
+        <w:jc w:val="center"/>
+        <w:rPr>
+          <w:rFonts w:ascii="Times New Roman" w:eastAsiaTheme="minorEastAsia" w:hAnsi="Times New Roman" w:cs="Times New Roman"/>
+          <w:sz w:val="32"/>
+          <w:szCs w:val="32"/>
+          <w:lang w:val="uk-UA"/>
+        </w:rPr>
+      </w:pPr>
+      <m:oMath>
+        <m:r>
+          <w:rPr>
+            <w:rFonts w:ascii="Cambria Math" w:hAnsi="Cambria Math" w:cs="Times New Roman"/>
+            <w:sz w:val="32"/>
+            <w:szCs w:val="32"/>
+            <w:highlight w:val="yellow"/>
+            <w:lang w:val="uk-UA"/>
+          </w:rPr>
+          <m:t>g=</m:t>
+        </m:r>
+        <m:f>
+          <m:fPr>
+            <m:ctrlPr>
+              <w:rPr>
+                <w:rFonts w:ascii="Cambria Math" w:hAnsi="Cambria Math" w:cs="Times New Roman"/>
+                <w:i/>
+                <w:sz w:val="32"/>
+                <w:szCs w:val="32"/>
+                <w:lang w:val="uk-UA"/>
+              </w:rPr>
+            </m:ctrlPr>
+          </m:fPr>
+          <m:num>
+            <m:r>
+              <w:rPr>
+                <w:rFonts w:ascii="Cambria Math" w:hAnsi="Cambria Math" w:cs="Times New Roman"/>
+                <w:sz w:val="32"/>
+                <w:szCs w:val="32"/>
+                <w:highlight w:val="yellow"/>
+                <w:lang w:val="uk-UA"/>
+              </w:rPr>
+              <m:t>4</m:t>
+            </m:r>
+            <m:sSup>
+              <m:sSupPr>
+                <m:ctrlPr>
+                  <w:rPr>
+                    <w:rFonts w:ascii="Cambria Math" w:hAnsi="Cambria Math" w:cs="Times New Roman"/>
+                    <w:i/>
+                    <w:sz w:val="32"/>
+                    <w:szCs w:val="32"/>
+                    <w:lang w:val="uk-UA"/>
+                  </w:rPr>
+                </m:ctrlPr>
+              </m:sSupPr>
+              <m:e>
+                <m:r>
+                  <w:rPr>
+                    <w:rFonts w:ascii="Cambria Math" w:hAnsi="Cambria Math" w:cs="Times New Roman"/>
+                    <w:sz w:val="32"/>
+                    <w:szCs w:val="32"/>
+                    <w:highlight w:val="yellow"/>
+                    <w:lang w:val="uk-UA"/>
+                  </w:rPr>
+                  <m:t>π</m:t>
+                </m:r>
+              </m:e>
+              <m:sup>
+                <m:r>
+                  <w:rPr>
+                    <w:rFonts w:ascii="Cambria Math" w:hAnsi="Cambria Math" w:cs="Times New Roman"/>
+                    <w:sz w:val="32"/>
+                    <w:szCs w:val="32"/>
+                    <w:lang w:val="uk-UA"/>
+                  </w:rPr>
+                  <m:t>2</m:t>
+                </m:r>
+              </m:sup>
+            </m:sSup>
+            <m:r>
+              <w:rPr>
+                <w:rFonts w:ascii="Cambria Math" w:hAnsi="Cambria Math" w:cs="Times New Roman"/>
+                <w:sz w:val="32"/>
+                <w:szCs w:val="32"/>
+                <w:lang w:val="uk-UA"/>
+              </w:rPr>
+              <m:t>l</m:t>
+            </m:r>
+          </m:num>
+          <m:den>
+            <m:sSup>
+              <m:sSupPr>
+                <m:ctrlPr>
+                  <w:rPr>
+                    <w:rFonts w:ascii="Cambria Math" w:hAnsi="Cambria Math" w:cs="Times New Roman"/>
+                    <w:i/>
+                    <w:sz w:val="32"/>
+                    <w:szCs w:val="32"/>
+                    <w:lang w:val="uk-UA"/>
+                  </w:rPr>
+                </m:ctrlPr>
+              </m:sSupPr>
+              <m:e>
+                <m:r>
+                  <w:rPr>
+                    <w:rFonts w:ascii="Cambria Math" w:hAnsi="Cambria Math" w:cs="Times New Roman"/>
+                    <w:sz w:val="32"/>
+                    <w:szCs w:val="32"/>
+                    <w:lang w:val="uk-UA"/>
+                  </w:rPr>
+                  <m:t>T</m:t>
+                </m:r>
+              </m:e>
+              <m:sup>
+                <m:r>
+                  <w:rPr>
+                    <w:rFonts w:ascii="Cambria Math" w:hAnsi="Cambria Math" w:cs="Times New Roman"/>
+                    <w:sz w:val="32"/>
+                    <w:szCs w:val="32"/>
+                    <w:lang w:val="uk-UA"/>
+                  </w:rPr>
+                  <m:t>2</m:t>
+                </m:r>
+              </m:sup>
+            </m:sSup>
+          </m:den>
+        </m:f>
+      </m:oMath>
+      <w:r>
+        <w:rPr>
+          <w:rFonts w:ascii="Times New Roman" w:eastAsiaTheme="minorEastAsia" w:hAnsi="Times New Roman" w:cs="Times New Roman"/>
+          <w:sz w:val="32"/>
+          <w:szCs w:val="32"/>
+          <w:highlight w:val="yellow"/>
+          <w:lang w:val="uk-UA"/>
+        </w:rPr>
+        <w:t>.</w:t>
+      </w:r>
+      <w:r>
+        <w:rPr>
+          <w:rFonts w:ascii="Times New Roman" w:eastAsiaTheme="minorEastAsia" w:hAnsi="Times New Roman" w:cs="Times New Roman"/>
+          <w:sz w:val="32"/>
+          <w:szCs w:val="32"/>
+          <w:lang w:val="uk-UA"/>
+        </w:rPr>
+        <w:t xml:space="preserve"> </w:t>
+      </w:r>
+    </w:p>
+    <w:p>
+      <w:pPr>
+        <w:spacing w:after="0" w:line="360" w:lineRule="auto"/>
+        <w:rPr>
+          <w:rFonts w:ascii="Times New Roman" w:eastAsiaTheme="minorEastAsia" w:hAnsi="Times New Roman" w:cs="Times New Roman"/>
+          <w:sz w:val="32"/>
+          <w:szCs w:val="32"/>
+          <w:lang w:val="uk-UA"/>
+        </w:rPr>
+      </w:pPr>
+      <w:r>
+        <w:rPr>
+          <w:rFonts w:ascii="Times New Roman" w:eastAsiaTheme="minorEastAsia" w:hAnsi="Times New Roman" w:cs="Times New Roman"/>
+          <w:sz w:val="32"/>
+          <w:szCs w:val="32"/>
+          <w:highlight w:val="yellow"/>
+          <w:lang w:val="uk-UA"/>
+        </w:rPr>
+        <w:t xml:space="preserve">У формулу входить довжина маятник </w:t>
+      </w:r>
+      <w:r>
+        <w:rPr>
+          <w:rFonts w:ascii="Times New Roman" w:eastAsiaTheme="minorEastAsia" w:hAnsi="Times New Roman" w:cs="Times New Roman"/>
+          <w:sz w:val="32"/>
+          <w:szCs w:val="32"/>
+          <w:highlight w:val="yellow"/>
+          <w:lang w:val="en-US"/>
+        </w:rPr>
+        <w:t>l</w:t>
+      </w:r>
+      <w:r>
+        <w:rPr>
+          <w:rFonts w:ascii="Times New Roman" w:eastAsiaTheme="minorEastAsia" w:hAnsi="Times New Roman" w:cs="Times New Roman"/>
+          <w:sz w:val="32"/>
+          <w:szCs w:val="32"/>
+          <w:highlight w:val="yellow"/>
+        </w:rPr>
+        <w:t xml:space="preserve"> </w:t>
+      </w:r>
+      <w:r>
+        <w:rPr>
+          <w:rFonts w:ascii="Times New Roman" w:eastAsiaTheme="minorEastAsia" w:hAnsi="Times New Roman" w:cs="Times New Roman"/>
+          <w:sz w:val="32"/>
+          <w:szCs w:val="32"/>
+          <w:highlight w:val="yellow"/>
+          <w:lang w:val="uk-UA"/>
+        </w:rPr>
+        <w:t xml:space="preserve">та період коливання </w:t>
+      </w:r>
+      <w:r>
+        <w:rPr>
+          <w:rFonts w:ascii="Times New Roman" w:eastAsiaTheme="minorEastAsia" w:hAnsi="Times New Roman" w:cs="Times New Roman"/>
+          <w:sz w:val="32"/>
+          <w:szCs w:val="32"/>
+          <w:highlight w:val="yellow"/>
+          <w:lang w:val="en-US"/>
+        </w:rPr>
+        <w:t>T</w:t>
+      </w:r>
+      <w:r>
+        <w:rPr>
+          <w:rFonts w:ascii="Times New Roman" w:eastAsiaTheme="minorEastAsia" w:hAnsi="Times New Roman" w:cs="Times New Roman"/>
+          <w:sz w:val="32"/>
+          <w:szCs w:val="32"/>
+          <w:highlight w:val="yellow"/>
+        </w:rPr>
+        <w:t>.</w:t>
+      </w:r>
+      <w:r>
+        <w:rPr>
+          <w:rFonts w:ascii="Times New Roman" w:eastAsiaTheme="minorEastAsia" w:hAnsi="Times New Roman" w:cs="Times New Roman"/>
+          <w:sz w:val="32"/>
+          <w:szCs w:val="32"/>
+          <w:highlight w:val="yellow"/>
+          <w:lang w:val="uk-UA"/>
+        </w:rPr>
+        <w:t xml:space="preserve"> Довжина маятника задана, а період ми знайдемо за формулою</w:t>
+      </w:r>
+    </w:p>
+    <w:p>
+      <w:pPr>
+        <w:spacing w:after="0" w:line="360" w:lineRule="auto"/>
+        <w:rPr>
+          <w:rFonts w:ascii="Times New Roman" w:eastAsiaTheme="minorEastAsia" w:hAnsi="Times New Roman" w:cs="Times New Roman"/>
+          <w:sz w:val="32"/>
+          <w:szCs w:val="32"/>
+          <w:lang w:val="uk-UA"/>
+        </w:rPr>
+      </w:pPr>
+      <m:oMathPara>
+        <m:oMath>
+          <m:d>
+            <m:dPr>
+              <m:begChr m:val="〈"/>
+              <m:endChr m:val="〉"/>
+              <m:ctrlPr>
+                <w:rPr>
+                  <w:rFonts w:ascii="Cambria Math" w:hAnsi="Cambria Math" w:cs="Times New Roman"/>
+                  <w:i/>
+                  <w:sz w:val="32"/>
+                  <w:szCs w:val="32"/>
+                  <w:highlight w:val="yellow"/>
+                  <w:lang w:val="uk-UA"/>
+                </w:rPr>
+              </m:ctrlPr>
+            </m:dPr>
+            <m:e>
+              <m:r>
+                <w:rPr>
+                  <w:rFonts w:ascii="Cambria Math" w:hAnsi="Cambria Math" w:cs="Times New Roman"/>
+                  <w:sz w:val="32"/>
+                  <w:szCs w:val="32"/>
+                  <w:highlight w:val="yellow"/>
+                  <w:lang w:val="uk-UA"/>
+                </w:rPr>
+                <m:t>T</m:t>
+              </m:r>
+            </m:e>
+          </m:d>
+          <m:r>
+            <w:rPr>
+              <w:rFonts w:ascii="Cambria Math" w:hAnsi="Cambria Math" w:cs="Times New Roman"/>
+              <w:sz w:val="32"/>
+              <w:szCs w:val="32"/>
+              <w:highlight w:val="yellow"/>
+              <w:lang w:val="uk-UA"/>
+            </w:rPr>
+            <m:t>=</m:t>
+          </m:r>
+          <m:f>
+            <m:fPr>
+              <m:ctrlPr>
+                <w:rPr>
+                  <w:rFonts w:ascii="Cambria Math" w:hAnsi="Cambria Math" w:cs="Times New Roman"/>
+                  <w:i/>
+                  <w:sz w:val="32"/>
+                  <w:szCs w:val="32"/>
+                  <w:highlight w:val="yellow"/>
+                  <w:lang w:val="uk-UA"/>
+                </w:rPr>
+              </m:ctrlPr>
+            </m:fPr>
+            <m:num>
+              <m:d>
+                <m:dPr>
+                  <m:begChr m:val="〈"/>
+                  <m:endChr m:val="〉"/>
+                  <m:ctrlPr>
+                    <w:rPr>
+                      <w:rFonts w:ascii="Cambria Math" w:hAnsi="Cambria Math" w:cs="Times New Roman"/>
+                      <w:i/>
+                      <w:sz w:val="32"/>
+                      <w:szCs w:val="32"/>
+                      <w:highlight w:val="yellow"/>
+                      <w:lang w:val="uk-UA"/>
+                    </w:rPr>
+                  </m:ctrlPr>
+                </m:dPr>
+                <m:e>
+                  <m:r>
+                    <w:rPr>
+                      <w:rFonts w:ascii="Cambria Math" w:hAnsi="Cambria Math" w:cs="Times New Roman"/>
+                      <w:sz w:val="32"/>
+                      <w:szCs w:val="32"/>
+                      <w:highlight w:val="yellow"/>
+                      <w:lang w:val="uk-UA"/>
+                    </w:rPr>
+                    <m:t>t</m:t>
+                  </m:r>
+                </m:e>
+              </m:d>
+            </m:num>
+            <m:den>
+              <m:r>
+                <w:rPr>
+                  <w:rFonts w:ascii="Cambria Math" w:hAnsi="Cambria Math" w:cs="Times New Roman"/>
+                  <w:sz w:val="32"/>
+                  <w:szCs w:val="32"/>
+                  <w:highlight w:val="yellow"/>
+                  <w:lang w:val="uk-UA"/>
+                </w:rPr>
+                <m:t>n</m:t>
+              </m:r>
+            </m:den>
+          </m:f>
+        </m:oMath>
+      </m:oMathPara>
+    </w:p>
+    <w:p>
+      <w:pPr>
+        <w:spacing w:after="0" w:line="360" w:lineRule="auto"/>
+        <w:rPr>
+          <w:rFonts w:ascii="Times New Roman" w:eastAsiaTheme="minorEastAsia" w:hAnsi="Times New Roman" w:cs="Times New Roman"/>
+          <w:sz w:val="32"/>
+          <w:szCs w:val="32"/>
+          <w:lang w:val="uk-UA"/>
+        </w:rPr>
+      </w:pPr>
+    </w:p>
+    <w:p>
+      <w:pPr>
+        <w:spacing w:after="0" w:line="360" w:lineRule="auto"/>
+        <w:rPr>
+          <w:rFonts w:ascii="Times New Roman" w:eastAsiaTheme="minorEastAsia" w:hAnsi="Times New Roman" w:cs="Times New Roman"/>
+          <w:sz w:val="32"/>
+          <w:szCs w:val="32"/>
+          <w:lang w:val="en-US"/>
+        </w:rPr>
+      </w:pPr>
+    </w:p>
+    <w:p>
+      <w:pPr>
+        <w:spacing w:after="0" w:line="360" w:lineRule="auto"/>
+        <w:jc w:val="center"/>
+        <w:rPr>
+          <w:rFonts w:ascii="Times New Roman" w:eastAsiaTheme="minorEastAsia" w:hAnsi="Times New Roman" w:cs="Times New Roman"/>
+          <w:sz w:val="32"/>
+          <w:szCs w:val="32"/>
+          <w:lang w:val="uk-UA"/>
+        </w:rPr>
+      </w:pPr>
+    </w:p>
+    <w:p>
+      <w:pPr>
+        <w:spacing w:after="0" w:line="360" w:lineRule="auto"/>
+        <w:rPr>
+          <w:rFonts w:ascii="Times New Roman" w:eastAsiaTheme="minorEastAsia" w:hAnsi="Times New Roman" w:cs="Times New Roman"/>
+          <w:sz w:val="32"/>
+          <w:szCs w:val="32"/>
+        </w:rPr>
+      </w:pPr>
+    </w:p>
+    <w:p>
+      <w:pPr>
+        <w:spacing w:after="0" w:line="360" w:lineRule="auto"/>
+        <w:jc w:val="center"/>
+        <w:rPr>
+          <w:rFonts w:ascii="Times New Roman" w:eastAsiaTheme="minorEastAsia" w:hAnsi="Times New Roman" w:cs="Times New Roman"/>
+          <w:sz w:val="32"/>
+          <w:szCs w:val="32"/>
+          <w:lang w:val="uk-UA"/>
+        </w:rPr>
+      </w:pPr>
+    </w:p>
+    <w:p>
+      <w:pPr>
+        <w:spacing w:after="0" w:line="360" w:lineRule="auto"/>
+        <w:jc w:val="center"/>
+        <w:rPr>
+          <w:rFonts w:ascii="Times New Roman" w:eastAsiaTheme="minorEastAsia" w:hAnsi="Times New Roman" w:cs="Times New Roman"/>
+          <w:sz w:val="32"/>
+          <w:szCs w:val="32"/>
+          <w:lang w:val="uk-UA"/>
+        </w:rPr>
+      </w:pPr>
+    </w:p>
+    <w:p>
+      <w:pPr>
+        <w:spacing w:after="0" w:line="360" w:lineRule="auto"/>
+        <w:jc w:val="center"/>
+        <w:rPr>
+          <w:rFonts w:ascii="Times New Roman" w:hAnsi="Times New Roman" w:cs="Times New Roman"/>
+          <w:sz w:val="32"/>
+          <w:szCs w:val="32"/>
+          <w:lang w:val="uk-UA"/>
+        </w:rPr>
+      </w:pPr>
+    </w:p>
+    <w:p>
+      <w:pPr>
+        <w:spacing w:after="0" w:line="360" w:lineRule="auto"/>
+        <w:jc w:val="both"/>
+        <w:rPr>
+          <w:rFonts w:ascii="Times New Roman" w:eastAsia="Times New Roman" w:hAnsi="Times New Roman" w:cs="Times New Roman"/>
+          <w:color w:val="000000"/>
+          <w:sz w:val="28"/>
+          <w:szCs w:val="28"/>
+          <w:lang w:val="uk-UA" w:eastAsia="ru-RU"/>
+        </w:rPr>
+      </w:pPr>
+      <w:r>
+        <w:rPr>
+          <w:rFonts w:ascii="Times New Roman" w:eastAsia="Times New Roman" w:hAnsi="Times New Roman" w:cs="Times New Roman"/>
+          <w:color w:val="000000"/>
+          <w:sz w:val="28"/>
+          <w:szCs w:val="28"/>
+          <w:lang w:val="uk-UA" w:eastAsia="ru-RU"/>
+        </w:rPr>
+        <w:t xml:space="preserve"> </w:t>
+      </w:r>
+    </w:p>
+    <w:p>
+      <w:pPr>
+        <w:spacing w:after="0" w:line="360" w:lineRule="auto"/>
+        <w:jc w:val="both"/>
+        <w:rPr>
+          <w:rFonts w:ascii="Times New Roman" w:eastAsia="Times New Roman" w:hAnsi="Times New Roman" w:cs="Times New Roman"/>
+          <w:color w:val="000000"/>
+          <w:sz w:val="28"/>
+          <w:szCs w:val="28"/>
+          <w:lang w:val="uk-UA" w:eastAsia="ru-RU"/>
+        </w:rPr>
+      </w:pPr>
+    </w:p>
+    <w:p>
+      <w:pPr>
         <w:spacing w:after="0" w:line="360" w:lineRule="auto"/>
         <w:jc w:val="both"/>
         <w:rPr>
@@ -12241,7 +13038,6 @@
           <w:szCs w:val="28"/>
           <w:lang w:val="uk-UA" w:eastAsia="ru-RU"/>
         </w:rPr>
-        <w:lastRenderedPageBreak/>
         <w:t>Цього разу нам потрібні ко</w:t>
       </w:r>
       <w:r>
@@ -12556,6 +13352,7 @@
           <w:szCs w:val="28"/>
           <w:lang w:val="uk-UA" w:eastAsia="ru-RU"/>
         </w:rPr>
+        <w:lastRenderedPageBreak/>
         <w:tab/>
       </w:r>
       <w:r>
@@ -14161,372 +14958,372 @@
           <w:szCs w:val="28"/>
           <w:lang w:val="uk-UA" w:eastAsia="ru-RU"/>
         </w:rPr>
+        <w:t>    ctx.</w:t>
+      </w:r>
+      <w:r>
+        <w:rPr>
+          <w:rFonts w:ascii="Times New Roman" w:eastAsia="Times New Roman" w:hAnsi="Times New Roman" w:cs="Times New Roman"/>
+          <w:color w:val="A6E22E"/>
+          <w:sz w:val="28"/>
+          <w:szCs w:val="28"/>
+          <w:lang w:val="uk-UA" w:eastAsia="ru-RU"/>
+        </w:rPr>
+        <w:t>arc</w:t>
+      </w:r>
+      <w:r>
+        <w:rPr>
+          <w:rFonts w:ascii="Times New Roman" w:eastAsia="Times New Roman" w:hAnsi="Times New Roman" w:cs="Times New Roman"/>
+          <w:color w:val="F8F8F2"/>
+          <w:sz w:val="28"/>
+          <w:szCs w:val="28"/>
+          <w:lang w:val="uk-UA" w:eastAsia="ru-RU"/>
+        </w:rPr>
+        <w:t>(x1, y1, m1, </w:t>
+      </w:r>
+      <w:r>
+        <w:rPr>
+          <w:rFonts w:ascii="Times New Roman" w:eastAsia="Times New Roman" w:hAnsi="Times New Roman" w:cs="Times New Roman"/>
+          <w:color w:val="AE81FF"/>
+          <w:sz w:val="28"/>
+          <w:szCs w:val="28"/>
+          <w:lang w:val="uk-UA" w:eastAsia="ru-RU"/>
+        </w:rPr>
+        <w:t>0</w:t>
+      </w:r>
+      <w:r>
+        <w:rPr>
+          <w:rFonts w:ascii="Times New Roman" w:eastAsia="Times New Roman" w:hAnsi="Times New Roman" w:cs="Times New Roman"/>
+          <w:color w:val="F8F8F2"/>
+          <w:sz w:val="28"/>
+          <w:szCs w:val="28"/>
+          <w:lang w:val="uk-UA" w:eastAsia="ru-RU"/>
+        </w:rPr>
+        <w:t>, </w:t>
+      </w:r>
+      <w:r>
+        <w:rPr>
+          <w:rFonts w:ascii="Times New Roman" w:eastAsia="Times New Roman" w:hAnsi="Times New Roman" w:cs="Times New Roman"/>
+          <w:color w:val="AE81FF"/>
+          <w:sz w:val="28"/>
+          <w:szCs w:val="28"/>
+          <w:lang w:val="uk-UA" w:eastAsia="ru-RU"/>
+        </w:rPr>
+        <w:t>2</w:t>
+      </w:r>
+      <w:r>
+        <w:rPr>
+          <w:rFonts w:ascii="Times New Roman" w:eastAsia="Times New Roman" w:hAnsi="Times New Roman" w:cs="Times New Roman"/>
+          <w:color w:val="F8F8F2"/>
+          <w:sz w:val="28"/>
+          <w:szCs w:val="28"/>
+          <w:lang w:val="uk-UA" w:eastAsia="ru-RU"/>
+        </w:rPr>
+        <w:t> </w:t>
+      </w:r>
+      <w:r>
+        <w:rPr>
+          <w:rFonts w:ascii="Times New Roman" w:eastAsia="Times New Roman" w:hAnsi="Times New Roman" w:cs="Times New Roman"/>
+          <w:color w:val="F92672"/>
+          <w:sz w:val="28"/>
+          <w:szCs w:val="28"/>
+          <w:lang w:val="uk-UA" w:eastAsia="ru-RU"/>
+        </w:rPr>
+        <w:t>*</w:t>
+      </w:r>
+      <w:r>
+        <w:rPr>
+          <w:rFonts w:ascii="Times New Roman" w:eastAsia="Times New Roman" w:hAnsi="Times New Roman" w:cs="Times New Roman"/>
+          <w:color w:val="F8F8F2"/>
+          <w:sz w:val="28"/>
+          <w:szCs w:val="28"/>
+          <w:lang w:val="uk-UA" w:eastAsia="ru-RU"/>
+        </w:rPr>
+        <w:t> Math.</w:t>
+      </w:r>
+      <w:r>
+        <w:rPr>
+          <w:rFonts w:ascii="Times New Roman" w:eastAsia="Times New Roman" w:hAnsi="Times New Roman" w:cs="Times New Roman"/>
+          <w:color w:val="66D9EF"/>
+          <w:sz w:val="28"/>
+          <w:szCs w:val="28"/>
+          <w:lang w:val="uk-UA" w:eastAsia="ru-RU"/>
+        </w:rPr>
+        <w:t>PI</w:t>
+      </w:r>
+      <w:r>
+        <w:rPr>
+          <w:rFonts w:ascii="Times New Roman" w:eastAsia="Times New Roman" w:hAnsi="Times New Roman" w:cs="Times New Roman"/>
+          <w:color w:val="F8F8F2"/>
+          <w:sz w:val="28"/>
+          <w:szCs w:val="28"/>
+          <w:lang w:val="uk-UA" w:eastAsia="ru-RU"/>
+        </w:rPr>
+        <w:t>, </w:t>
+      </w:r>
+      <w:r>
+        <w:rPr>
+          <w:rFonts w:ascii="Times New Roman" w:eastAsia="Times New Roman" w:hAnsi="Times New Roman" w:cs="Times New Roman"/>
+          <w:color w:val="AE81FF"/>
+          <w:sz w:val="28"/>
+          <w:szCs w:val="28"/>
+          <w:lang w:val="uk-UA" w:eastAsia="ru-RU"/>
+        </w:rPr>
+        <w:t>false</w:t>
+      </w:r>
+      <w:r>
+        <w:rPr>
+          <w:rFonts w:ascii="Times New Roman" w:eastAsia="Times New Roman" w:hAnsi="Times New Roman" w:cs="Times New Roman"/>
+          <w:color w:val="F8F8F2"/>
+          <w:sz w:val="28"/>
+          <w:szCs w:val="28"/>
+          <w:lang w:val="uk-UA" w:eastAsia="ru-RU"/>
+        </w:rPr>
+        <w:t>);</w:t>
+      </w:r>
+    </w:p>
+    <w:p>
+      <w:pPr>
+        <w:shd w:val="clear" w:color="auto" w:fill="272822"/>
+        <w:spacing w:after="0" w:line="360" w:lineRule="auto"/>
+        <w:ind w:firstLine="709"/>
+        <w:jc w:val="both"/>
+        <w:rPr>
+          <w:rFonts w:ascii="Times New Roman" w:eastAsia="Times New Roman" w:hAnsi="Times New Roman" w:cs="Times New Roman"/>
+          <w:color w:val="F8F8F2"/>
+          <w:sz w:val="28"/>
+          <w:szCs w:val="28"/>
+          <w:lang w:val="uk-UA" w:eastAsia="ru-RU"/>
+        </w:rPr>
+      </w:pPr>
+      <w:r>
+        <w:rPr>
+          <w:rFonts w:ascii="Times New Roman" w:eastAsia="Times New Roman" w:hAnsi="Times New Roman" w:cs="Times New Roman"/>
+          <w:color w:val="F8F8F2"/>
+          <w:sz w:val="28"/>
+          <w:szCs w:val="28"/>
+          <w:lang w:val="uk-UA" w:eastAsia="ru-RU"/>
+        </w:rPr>
+        <w:t>    ctx.fillStyle </w:t>
+      </w:r>
+      <w:r>
+        <w:rPr>
+          <w:rFonts w:ascii="Times New Roman" w:eastAsia="Times New Roman" w:hAnsi="Times New Roman" w:cs="Times New Roman"/>
+          <w:color w:val="F92672"/>
+          <w:sz w:val="28"/>
+          <w:szCs w:val="28"/>
+          <w:lang w:val="uk-UA" w:eastAsia="ru-RU"/>
+        </w:rPr>
+        <w:t>=</w:t>
+      </w:r>
+      <w:r>
+        <w:rPr>
+          <w:rFonts w:ascii="Times New Roman" w:eastAsia="Times New Roman" w:hAnsi="Times New Roman" w:cs="Times New Roman"/>
+          <w:color w:val="F8F8F2"/>
+          <w:sz w:val="28"/>
+          <w:szCs w:val="28"/>
+          <w:lang w:val="uk-UA" w:eastAsia="ru-RU"/>
+        </w:rPr>
+        <w:t> </w:t>
+      </w:r>
+      <w:r>
+        <w:rPr>
+          <w:rFonts w:ascii="Times New Roman" w:eastAsia="Times New Roman" w:hAnsi="Times New Roman" w:cs="Times New Roman"/>
+          <w:color w:val="E6DB74"/>
+          <w:sz w:val="28"/>
+          <w:szCs w:val="28"/>
+          <w:lang w:val="uk-UA" w:eastAsia="ru-RU"/>
+        </w:rPr>
+        <w:t>"red"</w:t>
+      </w:r>
+      <w:r>
+        <w:rPr>
+          <w:rFonts w:ascii="Times New Roman" w:eastAsia="Times New Roman" w:hAnsi="Times New Roman" w:cs="Times New Roman"/>
+          <w:color w:val="F8F8F2"/>
+          <w:sz w:val="28"/>
+          <w:szCs w:val="28"/>
+          <w:lang w:val="uk-UA" w:eastAsia="ru-RU"/>
+        </w:rPr>
+        <w:t>;</w:t>
+      </w:r>
+      <w:r>
+        <w:rPr>
+          <w:rFonts w:ascii="Times New Roman" w:eastAsia="Times New Roman" w:hAnsi="Times New Roman" w:cs="Times New Roman"/>
+          <w:color w:val="F8F8F2"/>
+          <w:sz w:val="28"/>
+          <w:szCs w:val="28"/>
+          <w:lang w:val="uk-UA" w:eastAsia="ru-RU"/>
+        </w:rPr>
+        <w:t>;</w:t>
+      </w:r>
+    </w:p>
+    <w:p>
+      <w:pPr>
+        <w:shd w:val="clear" w:color="auto" w:fill="272822"/>
+        <w:spacing w:after="0" w:line="360" w:lineRule="auto"/>
+        <w:ind w:firstLine="709"/>
+        <w:jc w:val="both"/>
+        <w:rPr>
+          <w:rFonts w:ascii="Times New Roman" w:eastAsia="Times New Roman" w:hAnsi="Times New Roman" w:cs="Times New Roman"/>
+          <w:color w:val="F8F8F2"/>
+          <w:sz w:val="28"/>
+          <w:szCs w:val="28"/>
+          <w:lang w:val="uk-UA" w:eastAsia="ru-RU"/>
+        </w:rPr>
+      </w:pPr>
+      <w:r>
+        <w:rPr>
+          <w:rFonts w:ascii="Times New Roman" w:eastAsia="Times New Roman" w:hAnsi="Times New Roman" w:cs="Times New Roman"/>
+          <w:color w:val="F8F8F2"/>
+          <w:sz w:val="28"/>
+          <w:szCs w:val="28"/>
+          <w:lang w:val="uk-UA" w:eastAsia="ru-RU"/>
+        </w:rPr>
+        <w:t>    ctx.</w:t>
+      </w:r>
+      <w:r>
+        <w:rPr>
+          <w:rFonts w:ascii="Times New Roman" w:eastAsia="Times New Roman" w:hAnsi="Times New Roman" w:cs="Times New Roman"/>
+          <w:color w:val="A6E22E"/>
+          <w:sz w:val="28"/>
+          <w:szCs w:val="28"/>
+          <w:lang w:val="uk-UA" w:eastAsia="ru-RU"/>
+        </w:rPr>
+        <w:t>fill</w:t>
+      </w:r>
+      <w:r>
+        <w:rPr>
+          <w:rFonts w:ascii="Times New Roman" w:eastAsia="Times New Roman" w:hAnsi="Times New Roman" w:cs="Times New Roman"/>
+          <w:color w:val="F8F8F2"/>
+          <w:sz w:val="28"/>
+          <w:szCs w:val="28"/>
+          <w:lang w:val="uk-UA" w:eastAsia="ru-RU"/>
+        </w:rPr>
+        <w:t>();</w:t>
+      </w:r>
+    </w:p>
+    <w:p>
+      <w:pPr>
+        <w:shd w:val="clear" w:color="auto" w:fill="272822"/>
+        <w:spacing w:after="0" w:line="360" w:lineRule="auto"/>
+        <w:ind w:firstLine="709"/>
+        <w:jc w:val="both"/>
+        <w:rPr>
+          <w:rFonts w:ascii="Times New Roman" w:eastAsia="Times New Roman" w:hAnsi="Times New Roman" w:cs="Times New Roman"/>
+          <w:color w:val="F8F8F2"/>
+          <w:sz w:val="28"/>
+          <w:szCs w:val="28"/>
+          <w:lang w:val="uk-UA" w:eastAsia="ru-RU"/>
+        </w:rPr>
+      </w:pPr>
+      <w:r>
+        <w:rPr>
+          <w:rFonts w:ascii="Times New Roman" w:eastAsia="Times New Roman" w:hAnsi="Times New Roman" w:cs="Times New Roman"/>
+          <w:color w:val="F8F8F2"/>
+          <w:sz w:val="28"/>
+          <w:szCs w:val="28"/>
+          <w:lang w:val="uk-UA" w:eastAsia="ru-RU"/>
+        </w:rPr>
+        <w:t>    ctx.</w:t>
+      </w:r>
+      <w:r>
+        <w:rPr>
+          <w:rFonts w:ascii="Times New Roman" w:eastAsia="Times New Roman" w:hAnsi="Times New Roman" w:cs="Times New Roman"/>
+          <w:color w:val="A6E22E"/>
+          <w:sz w:val="28"/>
+          <w:szCs w:val="28"/>
+          <w:lang w:val="uk-UA" w:eastAsia="ru-RU"/>
+        </w:rPr>
+        <w:t>stroke</w:t>
+      </w:r>
+      <w:r>
+        <w:rPr>
+          <w:rFonts w:ascii="Times New Roman" w:eastAsia="Times New Roman" w:hAnsi="Times New Roman" w:cs="Times New Roman"/>
+          <w:color w:val="F8F8F2"/>
+          <w:sz w:val="28"/>
+          <w:szCs w:val="28"/>
+          <w:lang w:val="uk-UA" w:eastAsia="ru-RU"/>
+        </w:rPr>
+        <w:t>();</w:t>
+      </w:r>
+    </w:p>
+    <w:p>
+      <w:pPr>
+        <w:shd w:val="clear" w:color="auto" w:fill="272822"/>
+        <w:spacing w:after="0" w:line="360" w:lineRule="auto"/>
+        <w:ind w:firstLine="709"/>
+        <w:jc w:val="both"/>
+        <w:rPr>
+          <w:rFonts w:ascii="Times New Roman" w:eastAsia="Times New Roman" w:hAnsi="Times New Roman" w:cs="Times New Roman"/>
+          <w:color w:val="F8F8F2"/>
+          <w:sz w:val="28"/>
+          <w:szCs w:val="28"/>
+          <w:lang w:val="uk-UA" w:eastAsia="ru-RU"/>
+        </w:rPr>
+      </w:pPr>
+      <w:r>
+        <w:rPr>
+          <w:rFonts w:ascii="Times New Roman" w:eastAsia="Times New Roman" w:hAnsi="Times New Roman" w:cs="Times New Roman"/>
+          <w:color w:val="F8F8F2"/>
+          <w:sz w:val="28"/>
+          <w:szCs w:val="28"/>
+          <w:lang w:val="uk-UA" w:eastAsia="ru-RU"/>
+        </w:rPr>
+        <w:t>    </w:t>
+      </w:r>
+      <w:r>
+        <w:rPr>
+          <w:rFonts w:ascii="Times New Roman" w:eastAsia="Times New Roman" w:hAnsi="Times New Roman" w:cs="Times New Roman"/>
+          <w:color w:val="88846F"/>
+          <w:sz w:val="28"/>
+          <w:szCs w:val="28"/>
+          <w:lang w:val="uk-UA" w:eastAsia="ru-RU"/>
+        </w:rPr>
+        <w:t>//</w:t>
+      </w:r>
+      <w:r>
+        <w:rPr>
+          <w:rFonts w:ascii="Times New Roman" w:eastAsia="Times New Roman" w:hAnsi="Times New Roman" w:cs="Times New Roman"/>
+          <w:color w:val="88846F"/>
+          <w:sz w:val="28"/>
+          <w:szCs w:val="28"/>
+          <w:lang w:val="uk-UA" w:eastAsia="ru-RU"/>
+        </w:rPr>
+        <w:t>Малюємо</w:t>
+      </w:r>
+      <w:r>
+        <w:rPr>
+          <w:rFonts w:ascii="Times New Roman" w:eastAsia="Times New Roman" w:hAnsi="Times New Roman" w:cs="Times New Roman"/>
+          <w:color w:val="88846F"/>
+          <w:sz w:val="28"/>
+          <w:szCs w:val="28"/>
+          <w:lang w:val="uk-UA" w:eastAsia="ru-RU"/>
+        </w:rPr>
+        <w:t xml:space="preserve"> друге коло</w:t>
+      </w:r>
+    </w:p>
+    <w:p>
+      <w:pPr>
+        <w:shd w:val="clear" w:color="auto" w:fill="272822"/>
+        <w:spacing w:after="0" w:line="360" w:lineRule="auto"/>
+        <w:ind w:firstLine="709"/>
+        <w:jc w:val="both"/>
+        <w:rPr>
+          <w:rFonts w:ascii="Times New Roman" w:eastAsia="Times New Roman" w:hAnsi="Times New Roman" w:cs="Times New Roman"/>
+          <w:color w:val="F8F8F2"/>
+          <w:sz w:val="28"/>
+          <w:szCs w:val="28"/>
+          <w:lang w:val="uk-UA" w:eastAsia="ru-RU"/>
+        </w:rPr>
+      </w:pPr>
+      <w:r>
+        <w:rPr>
+          <w:rFonts w:ascii="Times New Roman" w:eastAsia="Times New Roman" w:hAnsi="Times New Roman" w:cs="Times New Roman"/>
+          <w:color w:val="F8F8F2"/>
+          <w:sz w:val="28"/>
+          <w:szCs w:val="28"/>
+          <w:lang w:val="uk-UA" w:eastAsia="ru-RU"/>
+        </w:rPr>
         <w:lastRenderedPageBreak/>
-        <w:t>    ctx.</w:t>
-      </w:r>
-      <w:r>
-        <w:rPr>
-          <w:rFonts w:ascii="Times New Roman" w:eastAsia="Times New Roman" w:hAnsi="Times New Roman" w:cs="Times New Roman"/>
-          <w:color w:val="A6E22E"/>
-          <w:sz w:val="28"/>
-          <w:szCs w:val="28"/>
-          <w:lang w:val="uk-UA" w:eastAsia="ru-RU"/>
-        </w:rPr>
-        <w:t>arc</w:t>
-      </w:r>
-      <w:r>
-        <w:rPr>
-          <w:rFonts w:ascii="Times New Roman" w:eastAsia="Times New Roman" w:hAnsi="Times New Roman" w:cs="Times New Roman"/>
-          <w:color w:val="F8F8F2"/>
-          <w:sz w:val="28"/>
-          <w:szCs w:val="28"/>
-          <w:lang w:val="uk-UA" w:eastAsia="ru-RU"/>
-        </w:rPr>
-        <w:t>(x1, y1, m1, </w:t>
-      </w:r>
-      <w:r>
-        <w:rPr>
-          <w:rFonts w:ascii="Times New Roman" w:eastAsia="Times New Roman" w:hAnsi="Times New Roman" w:cs="Times New Roman"/>
-          <w:color w:val="AE81FF"/>
-          <w:sz w:val="28"/>
-          <w:szCs w:val="28"/>
-          <w:lang w:val="uk-UA" w:eastAsia="ru-RU"/>
-        </w:rPr>
-        <w:t>0</w:t>
-      </w:r>
-      <w:r>
-        <w:rPr>
-          <w:rFonts w:ascii="Times New Roman" w:eastAsia="Times New Roman" w:hAnsi="Times New Roman" w:cs="Times New Roman"/>
-          <w:color w:val="F8F8F2"/>
-          <w:sz w:val="28"/>
-          <w:szCs w:val="28"/>
-          <w:lang w:val="uk-UA" w:eastAsia="ru-RU"/>
-        </w:rPr>
-        <w:t>, </w:t>
-      </w:r>
-      <w:r>
-        <w:rPr>
-          <w:rFonts w:ascii="Times New Roman" w:eastAsia="Times New Roman" w:hAnsi="Times New Roman" w:cs="Times New Roman"/>
-          <w:color w:val="AE81FF"/>
-          <w:sz w:val="28"/>
-          <w:szCs w:val="28"/>
-          <w:lang w:val="uk-UA" w:eastAsia="ru-RU"/>
-        </w:rPr>
-        <w:t>2</w:t>
-      </w:r>
-      <w:r>
-        <w:rPr>
-          <w:rFonts w:ascii="Times New Roman" w:eastAsia="Times New Roman" w:hAnsi="Times New Roman" w:cs="Times New Roman"/>
-          <w:color w:val="F8F8F2"/>
-          <w:sz w:val="28"/>
-          <w:szCs w:val="28"/>
-          <w:lang w:val="uk-UA" w:eastAsia="ru-RU"/>
-        </w:rPr>
-        <w:t> </w:t>
-      </w:r>
-      <w:r>
-        <w:rPr>
-          <w:rFonts w:ascii="Times New Roman" w:eastAsia="Times New Roman" w:hAnsi="Times New Roman" w:cs="Times New Roman"/>
-          <w:color w:val="F92672"/>
-          <w:sz w:val="28"/>
-          <w:szCs w:val="28"/>
-          <w:lang w:val="uk-UA" w:eastAsia="ru-RU"/>
-        </w:rPr>
-        <w:t>*</w:t>
-      </w:r>
-      <w:r>
-        <w:rPr>
-          <w:rFonts w:ascii="Times New Roman" w:eastAsia="Times New Roman" w:hAnsi="Times New Roman" w:cs="Times New Roman"/>
-          <w:color w:val="F8F8F2"/>
-          <w:sz w:val="28"/>
-          <w:szCs w:val="28"/>
-          <w:lang w:val="uk-UA" w:eastAsia="ru-RU"/>
-        </w:rPr>
-        <w:t> Math.</w:t>
-      </w:r>
-      <w:r>
-        <w:rPr>
-          <w:rFonts w:ascii="Times New Roman" w:eastAsia="Times New Roman" w:hAnsi="Times New Roman" w:cs="Times New Roman"/>
-          <w:color w:val="66D9EF"/>
-          <w:sz w:val="28"/>
-          <w:szCs w:val="28"/>
-          <w:lang w:val="uk-UA" w:eastAsia="ru-RU"/>
-        </w:rPr>
-        <w:t>PI</w:t>
-      </w:r>
-      <w:r>
-        <w:rPr>
-          <w:rFonts w:ascii="Times New Roman" w:eastAsia="Times New Roman" w:hAnsi="Times New Roman" w:cs="Times New Roman"/>
-          <w:color w:val="F8F8F2"/>
-          <w:sz w:val="28"/>
-          <w:szCs w:val="28"/>
-          <w:lang w:val="uk-UA" w:eastAsia="ru-RU"/>
-        </w:rPr>
-        <w:t>, </w:t>
-      </w:r>
-      <w:r>
-        <w:rPr>
-          <w:rFonts w:ascii="Times New Roman" w:eastAsia="Times New Roman" w:hAnsi="Times New Roman" w:cs="Times New Roman"/>
-          <w:color w:val="AE81FF"/>
-          <w:sz w:val="28"/>
-          <w:szCs w:val="28"/>
-          <w:lang w:val="uk-UA" w:eastAsia="ru-RU"/>
-        </w:rPr>
-        <w:t>false</w:t>
-      </w:r>
-      <w:r>
-        <w:rPr>
-          <w:rFonts w:ascii="Times New Roman" w:eastAsia="Times New Roman" w:hAnsi="Times New Roman" w:cs="Times New Roman"/>
-          <w:color w:val="F8F8F2"/>
-          <w:sz w:val="28"/>
-          <w:szCs w:val="28"/>
-          <w:lang w:val="uk-UA" w:eastAsia="ru-RU"/>
-        </w:rPr>
-        <w:t>);</w:t>
-      </w:r>
-    </w:p>
-    <w:p>
-      <w:pPr>
-        <w:shd w:val="clear" w:color="auto" w:fill="272822"/>
-        <w:spacing w:after="0" w:line="360" w:lineRule="auto"/>
-        <w:ind w:firstLine="709"/>
-        <w:jc w:val="both"/>
-        <w:rPr>
-          <w:rFonts w:ascii="Times New Roman" w:eastAsia="Times New Roman" w:hAnsi="Times New Roman" w:cs="Times New Roman"/>
-          <w:color w:val="F8F8F2"/>
-          <w:sz w:val="28"/>
-          <w:szCs w:val="28"/>
-          <w:lang w:val="uk-UA" w:eastAsia="ru-RU"/>
-        </w:rPr>
-      </w:pPr>
-      <w:r>
-        <w:rPr>
-          <w:rFonts w:ascii="Times New Roman" w:eastAsia="Times New Roman" w:hAnsi="Times New Roman" w:cs="Times New Roman"/>
-          <w:color w:val="F8F8F2"/>
-          <w:sz w:val="28"/>
-          <w:szCs w:val="28"/>
-          <w:lang w:val="uk-UA" w:eastAsia="ru-RU"/>
-        </w:rPr>
-        <w:t>    ctx.fillStyle </w:t>
-      </w:r>
-      <w:r>
-        <w:rPr>
-          <w:rFonts w:ascii="Times New Roman" w:eastAsia="Times New Roman" w:hAnsi="Times New Roman" w:cs="Times New Roman"/>
-          <w:color w:val="F92672"/>
-          <w:sz w:val="28"/>
-          <w:szCs w:val="28"/>
-          <w:lang w:val="uk-UA" w:eastAsia="ru-RU"/>
-        </w:rPr>
-        <w:t>=</w:t>
-      </w:r>
-      <w:r>
-        <w:rPr>
-          <w:rFonts w:ascii="Times New Roman" w:eastAsia="Times New Roman" w:hAnsi="Times New Roman" w:cs="Times New Roman"/>
-          <w:color w:val="F8F8F2"/>
-          <w:sz w:val="28"/>
-          <w:szCs w:val="28"/>
-          <w:lang w:val="uk-UA" w:eastAsia="ru-RU"/>
-        </w:rPr>
-        <w:t> </w:t>
-      </w:r>
-      <w:r>
-        <w:rPr>
-          <w:rFonts w:ascii="Times New Roman" w:eastAsia="Times New Roman" w:hAnsi="Times New Roman" w:cs="Times New Roman"/>
-          <w:color w:val="E6DB74"/>
-          <w:sz w:val="28"/>
-          <w:szCs w:val="28"/>
-          <w:lang w:val="uk-UA" w:eastAsia="ru-RU"/>
-        </w:rPr>
-        <w:t>"red"</w:t>
-      </w:r>
-      <w:r>
-        <w:rPr>
-          <w:rFonts w:ascii="Times New Roman" w:eastAsia="Times New Roman" w:hAnsi="Times New Roman" w:cs="Times New Roman"/>
-          <w:color w:val="F8F8F2"/>
-          <w:sz w:val="28"/>
-          <w:szCs w:val="28"/>
-          <w:lang w:val="uk-UA" w:eastAsia="ru-RU"/>
-        </w:rPr>
-        <w:t>;</w:t>
-      </w:r>
-      <w:r>
-        <w:rPr>
-          <w:rFonts w:ascii="Times New Roman" w:eastAsia="Times New Roman" w:hAnsi="Times New Roman" w:cs="Times New Roman"/>
-          <w:color w:val="F8F8F2"/>
-          <w:sz w:val="28"/>
-          <w:szCs w:val="28"/>
-          <w:lang w:val="uk-UA" w:eastAsia="ru-RU"/>
-        </w:rPr>
-        <w:t>;</w:t>
-      </w:r>
-    </w:p>
-    <w:p>
-      <w:pPr>
-        <w:shd w:val="clear" w:color="auto" w:fill="272822"/>
-        <w:spacing w:after="0" w:line="360" w:lineRule="auto"/>
-        <w:ind w:firstLine="709"/>
-        <w:jc w:val="both"/>
-        <w:rPr>
-          <w:rFonts w:ascii="Times New Roman" w:eastAsia="Times New Roman" w:hAnsi="Times New Roman" w:cs="Times New Roman"/>
-          <w:color w:val="F8F8F2"/>
-          <w:sz w:val="28"/>
-          <w:szCs w:val="28"/>
-          <w:lang w:val="uk-UA" w:eastAsia="ru-RU"/>
-        </w:rPr>
-      </w:pPr>
-      <w:r>
-        <w:rPr>
-          <w:rFonts w:ascii="Times New Roman" w:eastAsia="Times New Roman" w:hAnsi="Times New Roman" w:cs="Times New Roman"/>
-          <w:color w:val="F8F8F2"/>
-          <w:sz w:val="28"/>
-          <w:szCs w:val="28"/>
-          <w:lang w:val="uk-UA" w:eastAsia="ru-RU"/>
-        </w:rPr>
-        <w:t>    ctx.</w:t>
-      </w:r>
-      <w:r>
-        <w:rPr>
-          <w:rFonts w:ascii="Times New Roman" w:eastAsia="Times New Roman" w:hAnsi="Times New Roman" w:cs="Times New Roman"/>
-          <w:color w:val="A6E22E"/>
-          <w:sz w:val="28"/>
-          <w:szCs w:val="28"/>
-          <w:lang w:val="uk-UA" w:eastAsia="ru-RU"/>
-        </w:rPr>
-        <w:t>fill</w:t>
-      </w:r>
-      <w:r>
-        <w:rPr>
-          <w:rFonts w:ascii="Times New Roman" w:eastAsia="Times New Roman" w:hAnsi="Times New Roman" w:cs="Times New Roman"/>
-          <w:color w:val="F8F8F2"/>
-          <w:sz w:val="28"/>
-          <w:szCs w:val="28"/>
-          <w:lang w:val="uk-UA" w:eastAsia="ru-RU"/>
-        </w:rPr>
-        <w:t>();</w:t>
-      </w:r>
-    </w:p>
-    <w:p>
-      <w:pPr>
-        <w:shd w:val="clear" w:color="auto" w:fill="272822"/>
-        <w:spacing w:after="0" w:line="360" w:lineRule="auto"/>
-        <w:ind w:firstLine="709"/>
-        <w:jc w:val="both"/>
-        <w:rPr>
-          <w:rFonts w:ascii="Times New Roman" w:eastAsia="Times New Roman" w:hAnsi="Times New Roman" w:cs="Times New Roman"/>
-          <w:color w:val="F8F8F2"/>
-          <w:sz w:val="28"/>
-          <w:szCs w:val="28"/>
-          <w:lang w:val="uk-UA" w:eastAsia="ru-RU"/>
-        </w:rPr>
-      </w:pPr>
-      <w:r>
-        <w:rPr>
-          <w:rFonts w:ascii="Times New Roman" w:eastAsia="Times New Roman" w:hAnsi="Times New Roman" w:cs="Times New Roman"/>
-          <w:color w:val="F8F8F2"/>
-          <w:sz w:val="28"/>
-          <w:szCs w:val="28"/>
-          <w:lang w:val="uk-UA" w:eastAsia="ru-RU"/>
-        </w:rPr>
-        <w:t>    ctx.</w:t>
-      </w:r>
-      <w:r>
-        <w:rPr>
-          <w:rFonts w:ascii="Times New Roman" w:eastAsia="Times New Roman" w:hAnsi="Times New Roman" w:cs="Times New Roman"/>
-          <w:color w:val="A6E22E"/>
-          <w:sz w:val="28"/>
-          <w:szCs w:val="28"/>
-          <w:lang w:val="uk-UA" w:eastAsia="ru-RU"/>
-        </w:rPr>
-        <w:t>stroke</w:t>
-      </w:r>
-      <w:r>
-        <w:rPr>
-          <w:rFonts w:ascii="Times New Roman" w:eastAsia="Times New Roman" w:hAnsi="Times New Roman" w:cs="Times New Roman"/>
-          <w:color w:val="F8F8F2"/>
-          <w:sz w:val="28"/>
-          <w:szCs w:val="28"/>
-          <w:lang w:val="uk-UA" w:eastAsia="ru-RU"/>
-        </w:rPr>
-        <w:t>();</w:t>
-      </w:r>
-    </w:p>
-    <w:p>
-      <w:pPr>
-        <w:shd w:val="clear" w:color="auto" w:fill="272822"/>
-        <w:spacing w:after="0" w:line="360" w:lineRule="auto"/>
-        <w:ind w:firstLine="709"/>
-        <w:jc w:val="both"/>
-        <w:rPr>
-          <w:rFonts w:ascii="Times New Roman" w:eastAsia="Times New Roman" w:hAnsi="Times New Roman" w:cs="Times New Roman"/>
-          <w:color w:val="F8F8F2"/>
-          <w:sz w:val="28"/>
-          <w:szCs w:val="28"/>
-          <w:lang w:val="uk-UA" w:eastAsia="ru-RU"/>
-        </w:rPr>
-      </w:pPr>
-      <w:r>
-        <w:rPr>
-          <w:rFonts w:ascii="Times New Roman" w:eastAsia="Times New Roman" w:hAnsi="Times New Roman" w:cs="Times New Roman"/>
-          <w:color w:val="F8F8F2"/>
-          <w:sz w:val="28"/>
-          <w:szCs w:val="28"/>
-          <w:lang w:val="uk-UA" w:eastAsia="ru-RU"/>
-        </w:rPr>
-        <w:t>    </w:t>
-      </w:r>
-      <w:r>
-        <w:rPr>
-          <w:rFonts w:ascii="Times New Roman" w:eastAsia="Times New Roman" w:hAnsi="Times New Roman" w:cs="Times New Roman"/>
-          <w:color w:val="88846F"/>
-          <w:sz w:val="28"/>
-          <w:szCs w:val="28"/>
-          <w:lang w:val="uk-UA" w:eastAsia="ru-RU"/>
-        </w:rPr>
-        <w:t>//</w:t>
-      </w:r>
-      <w:r>
-        <w:rPr>
-          <w:rFonts w:ascii="Times New Roman" w:eastAsia="Times New Roman" w:hAnsi="Times New Roman" w:cs="Times New Roman"/>
-          <w:color w:val="88846F"/>
-          <w:sz w:val="28"/>
-          <w:szCs w:val="28"/>
-          <w:lang w:val="uk-UA" w:eastAsia="ru-RU"/>
-        </w:rPr>
-        <w:t>Малюємо</w:t>
-      </w:r>
-      <w:r>
-        <w:rPr>
-          <w:rFonts w:ascii="Times New Roman" w:eastAsia="Times New Roman" w:hAnsi="Times New Roman" w:cs="Times New Roman"/>
-          <w:color w:val="88846F"/>
-          <w:sz w:val="28"/>
-          <w:szCs w:val="28"/>
-          <w:lang w:val="uk-UA" w:eastAsia="ru-RU"/>
-        </w:rPr>
-        <w:t xml:space="preserve"> друге коло</w:t>
-      </w:r>
-    </w:p>
-    <w:p>
-      <w:pPr>
-        <w:shd w:val="clear" w:color="auto" w:fill="272822"/>
-        <w:spacing w:after="0" w:line="360" w:lineRule="auto"/>
-        <w:ind w:firstLine="709"/>
-        <w:jc w:val="both"/>
-        <w:rPr>
-          <w:rFonts w:ascii="Times New Roman" w:eastAsia="Times New Roman" w:hAnsi="Times New Roman" w:cs="Times New Roman"/>
-          <w:color w:val="F8F8F2"/>
-          <w:sz w:val="28"/>
-          <w:szCs w:val="28"/>
-          <w:lang w:val="uk-UA" w:eastAsia="ru-RU"/>
-        </w:rPr>
-      </w:pPr>
-      <w:r>
-        <w:rPr>
-          <w:rFonts w:ascii="Times New Roman" w:eastAsia="Times New Roman" w:hAnsi="Times New Roman" w:cs="Times New Roman"/>
-          <w:color w:val="F8F8F2"/>
-          <w:sz w:val="28"/>
-          <w:szCs w:val="28"/>
-          <w:lang w:val="uk-UA" w:eastAsia="ru-RU"/>
-        </w:rPr>
         <w:t>    ctx.</w:t>
       </w:r>
       <w:r>
@@ -15078,7 +15875,7 @@
           <v:shape id="_x0000_i1027" type="#_x0000_t75" style="width:480pt;height:36pt" o:ole="">
             <v:imagedata r:id="rId29" o:title=""/>
           </v:shape>
-          <o:OLEObject Type="Embed" ProgID="Equation.3" ShapeID="_x0000_i1027" DrawAspect="Content" ObjectID="_1714850182" r:id="rId30"/>
+          <o:OLEObject Type="Embed" ProgID="Equation.3" ShapeID="_x0000_i1027" DrawAspect="Content" ObjectID="_1715002690" r:id="rId30"/>
         </w:object>
       </w:r>
     </w:p>
@@ -15107,7 +15904,7 @@
           <v:shape id="_x0000_i1028" type="#_x0000_t75" style="width:480pt;height:48pt" o:ole="">
             <v:imagedata r:id="rId31" o:title=""/>
           </v:shape>
-          <o:OLEObject Type="Embed" ProgID="Equation.3" ShapeID="_x0000_i1028" DrawAspect="Content" ObjectID="_1714850183" r:id="rId32"/>
+          <o:OLEObject Type="Embed" ProgID="Equation.3" ShapeID="_x0000_i1028" DrawAspect="Content" ObjectID="_1715002691" r:id="rId32"/>
         </w:object>
       </w:r>
       <w:r>
@@ -16940,7 +17737,6 @@
           <w:szCs w:val="28"/>
           <w:lang w:val="uk-UA" w:eastAsia="ru-RU"/>
         </w:rPr>
-        <w:lastRenderedPageBreak/>
         <w:tab/>
       </w:r>
       <w:r>
@@ -18545,7 +19341,6 @@
           <w:szCs w:val="28"/>
           <w:lang w:val="uk-UA" w:eastAsia="ru-RU"/>
         </w:rPr>
-        <w:lastRenderedPageBreak/>
         <w:t>      a1V </w:t>
       </w:r>
       <w:r>
@@ -18911,7 +19706,7 @@
           <w:lang w:val="uk-UA" w:eastAsia="ru-RU"/>
         </w:rPr>
       </w:pPr>
-      <w:bookmarkStart w:id="5" w:name="_Hlk72973311"/>
+      <w:bookmarkStart w:id="6" w:name="_Hlk72973311"/>
       <w:r>
         <w:rPr>
           <w:rFonts w:ascii="Times New Roman" w:eastAsia="Times New Roman" w:hAnsi="Times New Roman" w:cs="Times New Roman"/>
@@ -18968,7 +19763,7 @@
         <w:t xml:space="preserve"> маятника</w:t>
       </w:r>
     </w:p>
-    <w:bookmarkEnd w:id="5"/>
+    <w:bookmarkEnd w:id="6"/>
     <w:p>
       <w:pPr>
         <w:spacing w:after="0" w:line="360" w:lineRule="auto"/>
@@ -19627,7 +20422,6 @@
           <w:szCs w:val="28"/>
           <w:lang w:val="uk-UA" w:eastAsia="ru-RU"/>
         </w:rPr>
-        <w:lastRenderedPageBreak/>
         <w:t>let</w:t>
       </w:r>
       <w:r>
@@ -19869,6 +20663,7 @@
           <w:szCs w:val="28"/>
           <w:lang w:val="uk-UA" w:eastAsia="ru-RU"/>
         </w:rPr>
+        <w:lastRenderedPageBreak/>
         <w:t>const</w:t>
       </w:r>
       <w:r>
@@ -21649,7 +22444,6 @@
           <w:szCs w:val="28"/>
           <w:lang w:val="uk-UA" w:eastAsia="ru-RU"/>
         </w:rPr>
-        <w:lastRenderedPageBreak/>
         <w:t>  };</w:t>
       </w:r>
     </w:p>
@@ -21998,6 +22792,7 @@
           <w:szCs w:val="28"/>
           <w:lang w:val="uk-UA" w:eastAsia="ru-RU"/>
         </w:rPr>
+        <w:lastRenderedPageBreak/>
         <w:t>      l </w:t>
       </w:r>
       <w:r>
@@ -23826,6 +24621,7 @@
           <w:color w:val="000000"/>
           <w:sz w:val="28"/>
           <w:szCs w:val="28"/>
+          <w:highlight w:val="yellow"/>
           <w:lang w:val="uk-UA" w:eastAsia="ru-RU"/>
         </w:rPr>
       </w:pPr>
@@ -23837,6 +24633,7 @@
           <w:color w:val="000000"/>
           <w:sz w:val="28"/>
           <w:szCs w:val="28"/>
+          <w:highlight w:val="yellow"/>
           <w:lang w:val="uk-UA" w:eastAsia="ru-RU"/>
         </w:rPr>
         <w:t>Вдосконалення структури програми</w:t>
@@ -23851,38 +24648,21 @@
           <w:color w:val="000000"/>
           <w:sz w:val="28"/>
           <w:szCs w:val="28"/>
-          <w:lang w:val="uk-UA" w:eastAsia="ru-RU"/>
-        </w:rPr>
-      </w:pPr>
-      <w:r>
-        <w:rPr>
-          <w:rFonts w:ascii="Times New Roman" w:eastAsia="Times New Roman" w:hAnsi="Times New Roman" w:cs="Times New Roman"/>
-          <w:color w:val="000000"/>
-          <w:sz w:val="28"/>
-          <w:szCs w:val="28"/>
+          <w:highlight w:val="yellow"/>
+          <w:lang w:val="uk-UA" w:eastAsia="ru-RU"/>
+        </w:rPr>
+      </w:pPr>
+      <w:r>
+        <w:rPr>
+          <w:rFonts w:ascii="Times New Roman" w:eastAsia="Times New Roman" w:hAnsi="Times New Roman" w:cs="Times New Roman"/>
+          <w:color w:val="000000"/>
+          <w:sz w:val="28"/>
+          <w:szCs w:val="28"/>
+          <w:highlight w:val="yellow"/>
           <w:lang w:val="uk-UA" w:eastAsia="ru-RU"/>
         </w:rPr>
         <w:tab/>
-      </w:r>
-      <w:r>
-        <w:rPr>
-          <w:rFonts w:ascii="Times New Roman" w:eastAsia="Times New Roman" w:hAnsi="Times New Roman" w:cs="Times New Roman"/>
-          <w:color w:val="000000"/>
-          <w:sz w:val="28"/>
-          <w:szCs w:val="28"/>
-          <w:lang w:val="uk-UA" w:eastAsia="ru-RU"/>
-        </w:rPr>
-        <w:t>Першим кроком для структуризації програми це розділити код з одного файлу на декілька інших файлів</w:t>
-      </w:r>
-      <w:r>
-        <w:rPr>
-          <w:rFonts w:ascii="Times New Roman" w:eastAsia="Times New Roman" w:hAnsi="Times New Roman" w:cs="Times New Roman"/>
-          <w:color w:val="000000"/>
-          <w:sz w:val="28"/>
-          <w:szCs w:val="28"/>
-          <w:lang w:val="uk-UA" w:eastAsia="ru-RU"/>
-        </w:rPr>
-        <w:t xml:space="preserve">, так як, один файл не може містити всю програму цілком. Це доволі не зручно для подальшої розробки. </w:t>
+        <w:t xml:space="preserve">Першим кроком для структуризації програми це розділити код з одного файлу на декілька інших файлів, так як, один файл не може містити всю програму цілком. Це доволі не зручно для подальшої розробки. </w:t>
       </w:r>
       <w:r>
         <w:rPr>
@@ -23891,10 +24671,11 @@
           <w:color w:val="000000"/>
           <w:sz w:val="28"/>
           <w:szCs w:val="28"/>
+          <w:highlight w:val="yellow"/>
           <w:lang w:val="uk-UA" w:eastAsia="ru-RU"/>
         </w:rPr>
         <w:drawing>
-          <wp:inline distT="0" distB="0" distL="0" distR="0" wp14:anchorId="56D999A7" wp14:editId="25751EB3">
+          <wp:inline distT="0" distB="0" distL="0" distR="0" wp14:anchorId="79A40001" wp14:editId="23A12BD0">
             <wp:extent cx="5940425" cy="970280"/>
             <wp:effectExtent l="0" t="0" r="3175" b="1270"/>
             <wp:docPr id="13" name="Picture 13"/>
@@ -23948,6 +24729,7 @@
           <w:color w:val="000000"/>
           <w:sz w:val="28"/>
           <w:szCs w:val="28"/>
+          <w:highlight w:val="yellow"/>
           <w:lang w:val="uk-UA" w:eastAsia="ru-RU"/>
         </w:rPr>
       </w:pPr>
@@ -23962,47 +24744,165 @@
           <w:color w:val="000000"/>
           <w:sz w:val="28"/>
           <w:szCs w:val="28"/>
-          <w:lang w:val="uk-UA" w:eastAsia="ru-RU"/>
-        </w:rPr>
-      </w:pPr>
-      <w:r>
-        <w:rPr>
-          <w:rFonts w:ascii="Times New Roman" w:eastAsia="Times New Roman" w:hAnsi="Times New Roman" w:cs="Times New Roman"/>
-          <w:color w:val="000000"/>
-          <w:sz w:val="28"/>
-          <w:szCs w:val="28"/>
+          <w:highlight w:val="yellow"/>
+          <w:lang w:val="uk-UA" w:eastAsia="ru-RU"/>
+        </w:rPr>
+      </w:pPr>
+      <w:r>
+        <w:rPr>
+          <w:rFonts w:ascii="Times New Roman" w:eastAsia="Times New Roman" w:hAnsi="Times New Roman" w:cs="Times New Roman"/>
+          <w:color w:val="000000"/>
+          <w:sz w:val="28"/>
+          <w:szCs w:val="28"/>
+          <w:highlight w:val="yellow"/>
           <w:lang w:val="uk-UA" w:eastAsia="ru-RU"/>
         </w:rPr>
         <w:lastRenderedPageBreak/>
-        <w:t>Ми розбили файл на 3 файли та одну папку</w:t>
-      </w:r>
-      <w:r>
-        <w:rPr>
-          <w:rFonts w:ascii="Times New Roman" w:eastAsia="Times New Roman" w:hAnsi="Times New Roman" w:cs="Times New Roman"/>
-          <w:color w:val="000000"/>
-          <w:sz w:val="28"/>
-          <w:szCs w:val="28"/>
-          <w:lang w:val="uk-UA" w:eastAsia="ru-RU"/>
-        </w:rPr>
-        <w:t>,</w:t>
-      </w:r>
-      <w:r>
-        <w:rPr>
-          <w:rFonts w:ascii="Times New Roman" w:eastAsia="Times New Roman" w:hAnsi="Times New Roman" w:cs="Times New Roman"/>
-          <w:color w:val="000000"/>
-          <w:sz w:val="28"/>
-          <w:szCs w:val="28"/>
-          <w:lang w:val="uk-UA" w:eastAsia="ru-RU"/>
-        </w:rPr>
-        <w:t xml:space="preserve"> яка містить маятники. У файлі </w:t>
-      </w:r>
-      <w:r>
-        <w:rPr>
-          <w:rFonts w:ascii="Times New Roman" w:eastAsia="Times New Roman" w:hAnsi="Times New Roman" w:cs="Times New Roman"/>
-          <w:color w:val="000000"/>
-          <w:sz w:val="28"/>
-          <w:szCs w:val="28"/>
-          <w:lang w:val="uk-UA" w:eastAsia="ru-RU"/>
+        <w:t>Ми розбили файл на 3 файли та одну папку, яка містить маятники. У файлі “</w:t>
+      </w:r>
+      <w:r>
+        <w:rPr>
+          <w:rFonts w:ascii="Times New Roman" w:eastAsia="Times New Roman" w:hAnsi="Times New Roman" w:cs="Times New Roman"/>
+          <w:color w:val="000000"/>
+          <w:sz w:val="28"/>
+          <w:szCs w:val="28"/>
+          <w:highlight w:val="yellow"/>
+          <w:lang w:val="en-US" w:eastAsia="ru-RU"/>
+        </w:rPr>
+        <w:t>data</w:t>
+      </w:r>
+      <w:r>
+        <w:rPr>
+          <w:rFonts w:ascii="Times New Roman" w:eastAsia="Times New Roman" w:hAnsi="Times New Roman" w:cs="Times New Roman"/>
+          <w:color w:val="000000"/>
+          <w:sz w:val="28"/>
+          <w:szCs w:val="28"/>
+          <w:highlight w:val="yellow"/>
+          <w:lang w:val="uk-UA" w:eastAsia="ru-RU"/>
+        </w:rPr>
+        <w:t xml:space="preserve"> ” містяться всі необхідні дані програми з якими можна взаємодіяти. У файлі “</w:t>
+      </w:r>
+      <w:r>
+        <w:rPr>
+          <w:rFonts w:ascii="Times New Roman" w:eastAsia="Times New Roman" w:hAnsi="Times New Roman" w:cs="Times New Roman"/>
+          <w:color w:val="000000"/>
+          <w:sz w:val="28"/>
+          <w:szCs w:val="28"/>
+          <w:highlight w:val="yellow"/>
+          <w:lang w:val="en-US" w:eastAsia="ru-RU"/>
+        </w:rPr>
+        <w:t>general</w:t>
+      </w:r>
+      <w:r>
+        <w:rPr>
+          <w:rFonts w:ascii="Times New Roman" w:eastAsia="Times New Roman" w:hAnsi="Times New Roman" w:cs="Times New Roman"/>
+          <w:color w:val="000000"/>
+          <w:sz w:val="28"/>
+          <w:szCs w:val="28"/>
+          <w:highlight w:val="yellow"/>
+          <w:lang w:val="uk-UA" w:eastAsia="ru-RU"/>
+        </w:rPr>
+        <w:t>” міститься функціонал програми, у якому не має ніякої фізики а ось щодо файлу “</w:t>
+      </w:r>
+      <w:r>
+        <w:rPr>
+          <w:rFonts w:ascii="Times New Roman" w:eastAsia="Times New Roman" w:hAnsi="Times New Roman" w:cs="Times New Roman"/>
+          <w:color w:val="000000"/>
+          <w:sz w:val="28"/>
+          <w:szCs w:val="28"/>
+          <w:highlight w:val="yellow"/>
+          <w:lang w:val="en-US" w:eastAsia="ru-RU"/>
+        </w:rPr>
+        <w:t>main</w:t>
+      </w:r>
+      <w:r>
+        <w:rPr>
+          <w:rFonts w:ascii="Times New Roman" w:eastAsia="Times New Roman" w:hAnsi="Times New Roman" w:cs="Times New Roman"/>
+          <w:color w:val="000000"/>
+          <w:sz w:val="28"/>
+          <w:szCs w:val="28"/>
+          <w:highlight w:val="yellow"/>
+          <w:lang w:val="uk-UA" w:eastAsia="ru-RU"/>
+        </w:rPr>
+        <w:t>” то він дозволяє поєднати “</w:t>
+      </w:r>
+      <w:r>
+        <w:rPr>
+          <w:rFonts w:ascii="Times New Roman" w:eastAsia="Times New Roman" w:hAnsi="Times New Roman" w:cs="Times New Roman"/>
+          <w:color w:val="000000"/>
+          <w:sz w:val="28"/>
+          <w:szCs w:val="28"/>
+          <w:highlight w:val="yellow"/>
+          <w:lang w:val="en-US" w:eastAsia="ru-RU"/>
+        </w:rPr>
+        <w:t>general</w:t>
+      </w:r>
+      <w:r>
+        <w:rPr>
+          <w:rFonts w:ascii="Times New Roman" w:eastAsia="Times New Roman" w:hAnsi="Times New Roman" w:cs="Times New Roman"/>
+          <w:color w:val="000000"/>
+          <w:sz w:val="28"/>
+          <w:szCs w:val="28"/>
+          <w:highlight w:val="yellow"/>
+          <w:lang w:val="uk-UA" w:eastAsia="ru-RU"/>
+        </w:rPr>
+        <w:t>” із  “</w:t>
+      </w:r>
+      <w:r>
+        <w:rPr>
+          <w:rFonts w:ascii="Times New Roman" w:eastAsia="Times New Roman" w:hAnsi="Times New Roman" w:cs="Times New Roman"/>
+          <w:color w:val="000000"/>
+          <w:sz w:val="28"/>
+          <w:szCs w:val="28"/>
+          <w:highlight w:val="yellow"/>
+          <w:lang w:val="en-US" w:eastAsia="ru-RU"/>
+        </w:rPr>
+        <w:t>main</w:t>
+      </w:r>
+      <w:r>
+        <w:rPr>
+          <w:rFonts w:ascii="Times New Roman" w:eastAsia="Times New Roman" w:hAnsi="Times New Roman" w:cs="Times New Roman"/>
+          <w:color w:val="000000"/>
+          <w:sz w:val="28"/>
+          <w:szCs w:val="28"/>
+          <w:highlight w:val="yellow"/>
+          <w:lang w:val="uk-UA" w:eastAsia="ru-RU"/>
+        </w:rPr>
+        <w:t xml:space="preserve">” і саме він запускає всі файли. </w:t>
+      </w:r>
+    </w:p>
+    <w:p>
+      <w:pPr>
+        <w:spacing w:after="0" w:line="360" w:lineRule="auto"/>
+        <w:ind w:firstLine="709"/>
+        <w:jc w:val="both"/>
+        <w:rPr>
+          <w:rFonts w:ascii="Times New Roman" w:eastAsia="Times New Roman" w:hAnsi="Times New Roman" w:cs="Times New Roman"/>
+          <w:color w:val="000000"/>
+          <w:sz w:val="28"/>
+          <w:szCs w:val="28"/>
+          <w:lang w:eastAsia="ru-RU"/>
+        </w:rPr>
+      </w:pPr>
+      <w:r>
+        <w:rPr>
+          <w:rFonts w:ascii="Times New Roman" w:eastAsia="Times New Roman" w:hAnsi="Times New Roman" w:cs="Times New Roman"/>
+          <w:color w:val="000000"/>
+          <w:sz w:val="28"/>
+          <w:szCs w:val="28"/>
+          <w:highlight w:val="yellow"/>
+          <w:lang w:val="uk-UA" w:eastAsia="ru-RU"/>
+        </w:rPr>
+        <w:t xml:space="preserve">Тепер розглянемо папку </w:t>
+      </w:r>
+      <w:r>
+        <w:rPr>
+          <w:rFonts w:ascii="Times New Roman" w:eastAsia="Times New Roman" w:hAnsi="Times New Roman" w:cs="Times New Roman"/>
+          <w:color w:val="000000"/>
+          <w:sz w:val="28"/>
+          <w:szCs w:val="28"/>
+          <w:highlight w:val="yellow"/>
+          <w:lang w:eastAsia="ru-RU"/>
         </w:rPr>
         <w:t>“</w:t>
       </w:r>
@@ -24012,295 +24912,34 @@
           <w:color w:val="000000"/>
           <w:sz w:val="28"/>
           <w:szCs w:val="28"/>
+          <w:highlight w:val="yellow"/>
           <w:lang w:val="en-US" w:eastAsia="ru-RU"/>
         </w:rPr>
-        <w:t>data</w:t>
-      </w:r>
-      <w:r>
-        <w:rPr>
-          <w:rFonts w:ascii="Times New Roman" w:eastAsia="Times New Roman" w:hAnsi="Times New Roman" w:cs="Times New Roman"/>
-          <w:color w:val="000000"/>
-          <w:sz w:val="28"/>
-          <w:szCs w:val="28"/>
-          <w:lang w:val="uk-UA" w:eastAsia="ru-RU"/>
-        </w:rPr>
-        <w:t xml:space="preserve"> ” </w:t>
-      </w:r>
-      <w:r>
-        <w:rPr>
-          <w:rFonts w:ascii="Times New Roman" w:eastAsia="Times New Roman" w:hAnsi="Times New Roman" w:cs="Times New Roman"/>
-          <w:color w:val="000000"/>
-          <w:sz w:val="28"/>
-          <w:szCs w:val="28"/>
-          <w:lang w:val="uk-UA" w:eastAsia="ru-RU"/>
-        </w:rPr>
-        <w:t xml:space="preserve">містяться всі необхідні дані програми з якими можна взаємодіяти. </w:t>
-      </w:r>
-      <w:r>
-        <w:rPr>
-          <w:rFonts w:ascii="Times New Roman" w:eastAsia="Times New Roman" w:hAnsi="Times New Roman" w:cs="Times New Roman"/>
-          <w:color w:val="000000"/>
-          <w:sz w:val="28"/>
-          <w:szCs w:val="28"/>
-          <w:lang w:val="uk-UA" w:eastAsia="ru-RU"/>
-        </w:rPr>
-        <w:t xml:space="preserve">У файлі </w:t>
-      </w:r>
-      <w:r>
-        <w:rPr>
-          <w:rFonts w:ascii="Times New Roman" w:eastAsia="Times New Roman" w:hAnsi="Times New Roman" w:cs="Times New Roman"/>
-          <w:color w:val="000000"/>
-          <w:sz w:val="28"/>
-          <w:szCs w:val="28"/>
-          <w:lang w:val="uk-UA" w:eastAsia="ru-RU"/>
-        </w:rPr>
-        <w:t>“</w:t>
-      </w:r>
-      <w:r>
-        <w:rPr>
-          <w:rFonts w:ascii="Times New Roman" w:eastAsia="Times New Roman" w:hAnsi="Times New Roman" w:cs="Times New Roman"/>
-          <w:color w:val="000000"/>
-          <w:sz w:val="28"/>
-          <w:szCs w:val="28"/>
+        <w:t>pendulums</w:t>
+      </w:r>
+      <w:r>
+        <w:rPr>
+          <w:rFonts w:ascii="Times New Roman" w:eastAsia="Times New Roman" w:hAnsi="Times New Roman" w:cs="Times New Roman"/>
+          <w:color w:val="000000"/>
+          <w:sz w:val="28"/>
+          <w:szCs w:val="28"/>
+          <w:highlight w:val="yellow"/>
+          <w:lang w:eastAsia="ru-RU"/>
+        </w:rPr>
+        <w:t>”</w:t>
+      </w:r>
+      <w:r>
+        <w:rPr>
+          <w:rFonts w:ascii="Times New Roman" w:eastAsia="Times New Roman" w:hAnsi="Times New Roman" w:cs="Times New Roman"/>
+          <w:noProof/>
+          <w:color w:val="000000"/>
+          <w:sz w:val="28"/>
+          <w:szCs w:val="28"/>
+          <w:highlight w:val="yellow"/>
           <w:lang w:val="en-US" w:eastAsia="ru-RU"/>
         </w:rPr>
-        <w:t>general</w:t>
-      </w:r>
-      <w:r>
-        <w:rPr>
-          <w:rFonts w:ascii="Times New Roman" w:eastAsia="Times New Roman" w:hAnsi="Times New Roman" w:cs="Times New Roman"/>
-          <w:color w:val="000000"/>
-          <w:sz w:val="28"/>
-          <w:szCs w:val="28"/>
-          <w:lang w:val="uk-UA" w:eastAsia="ru-RU"/>
-        </w:rPr>
-        <w:t xml:space="preserve">” </w:t>
-      </w:r>
-      <w:r>
-        <w:rPr>
-          <w:rFonts w:ascii="Times New Roman" w:eastAsia="Times New Roman" w:hAnsi="Times New Roman" w:cs="Times New Roman"/>
-          <w:color w:val="000000"/>
-          <w:sz w:val="28"/>
-          <w:szCs w:val="28"/>
-          <w:lang w:val="uk-UA" w:eastAsia="ru-RU"/>
-        </w:rPr>
-        <w:t>міститься функціонал програми, у якому не має ніякої фізики</w:t>
-      </w:r>
-      <w:r>
-        <w:rPr>
-          <w:rFonts w:ascii="Times New Roman" w:eastAsia="Times New Roman" w:hAnsi="Times New Roman" w:cs="Times New Roman"/>
-          <w:color w:val="000000"/>
-          <w:sz w:val="28"/>
-          <w:szCs w:val="28"/>
-          <w:lang w:val="uk-UA" w:eastAsia="ru-RU"/>
-        </w:rPr>
-        <w:t xml:space="preserve"> </w:t>
-      </w:r>
-      <w:r>
-        <w:rPr>
-          <w:rFonts w:ascii="Times New Roman" w:eastAsia="Times New Roman" w:hAnsi="Times New Roman" w:cs="Times New Roman"/>
-          <w:color w:val="000000"/>
-          <w:sz w:val="28"/>
-          <w:szCs w:val="28"/>
-          <w:lang w:val="uk-UA" w:eastAsia="ru-RU"/>
-        </w:rPr>
-        <w:t>а ось щодо файлу</w:t>
-      </w:r>
-      <w:r>
-        <w:rPr>
-          <w:rFonts w:ascii="Times New Roman" w:eastAsia="Times New Roman" w:hAnsi="Times New Roman" w:cs="Times New Roman"/>
-          <w:color w:val="000000"/>
-          <w:sz w:val="28"/>
-          <w:szCs w:val="28"/>
-          <w:lang w:val="uk-UA" w:eastAsia="ru-RU"/>
-        </w:rPr>
-        <w:t xml:space="preserve"> “</w:t>
-      </w:r>
-      <w:r>
-        <w:rPr>
-          <w:rFonts w:ascii="Times New Roman" w:eastAsia="Times New Roman" w:hAnsi="Times New Roman" w:cs="Times New Roman"/>
-          <w:color w:val="000000"/>
-          <w:sz w:val="28"/>
-          <w:szCs w:val="28"/>
-          <w:lang w:val="en-US" w:eastAsia="ru-RU"/>
-        </w:rPr>
-        <w:t>main</w:t>
-      </w:r>
-      <w:r>
-        <w:rPr>
-          <w:rFonts w:ascii="Times New Roman" w:eastAsia="Times New Roman" w:hAnsi="Times New Roman" w:cs="Times New Roman"/>
-          <w:color w:val="000000"/>
-          <w:sz w:val="28"/>
-          <w:szCs w:val="28"/>
-          <w:lang w:val="uk-UA" w:eastAsia="ru-RU"/>
-        </w:rPr>
-        <w:t xml:space="preserve">” </w:t>
-      </w:r>
-      <w:r>
-        <w:rPr>
-          <w:rFonts w:ascii="Times New Roman" w:eastAsia="Times New Roman" w:hAnsi="Times New Roman" w:cs="Times New Roman"/>
-          <w:color w:val="000000"/>
-          <w:sz w:val="28"/>
-          <w:szCs w:val="28"/>
-          <w:lang w:val="uk-UA" w:eastAsia="ru-RU"/>
-        </w:rPr>
-        <w:t xml:space="preserve">то він дозволяє поєднати </w:t>
-      </w:r>
-      <w:r>
-        <w:rPr>
-          <w:rFonts w:ascii="Times New Roman" w:eastAsia="Times New Roman" w:hAnsi="Times New Roman" w:cs="Times New Roman"/>
-          <w:color w:val="000000"/>
-          <w:sz w:val="28"/>
-          <w:szCs w:val="28"/>
-          <w:lang w:val="uk-UA" w:eastAsia="ru-RU"/>
-        </w:rPr>
-        <w:t>“</w:t>
-      </w:r>
-      <w:r>
-        <w:rPr>
-          <w:rFonts w:ascii="Times New Roman" w:eastAsia="Times New Roman" w:hAnsi="Times New Roman" w:cs="Times New Roman"/>
-          <w:color w:val="000000"/>
-          <w:sz w:val="28"/>
-          <w:szCs w:val="28"/>
-          <w:lang w:val="en-US" w:eastAsia="ru-RU"/>
-        </w:rPr>
-        <w:t>general</w:t>
-      </w:r>
-      <w:r>
-        <w:rPr>
-          <w:rFonts w:ascii="Times New Roman" w:eastAsia="Times New Roman" w:hAnsi="Times New Roman" w:cs="Times New Roman"/>
-          <w:color w:val="000000"/>
-          <w:sz w:val="28"/>
-          <w:szCs w:val="28"/>
-          <w:lang w:val="uk-UA" w:eastAsia="ru-RU"/>
-        </w:rPr>
-        <w:t xml:space="preserve">” </w:t>
-      </w:r>
-      <w:r>
-        <w:rPr>
-          <w:rFonts w:ascii="Times New Roman" w:eastAsia="Times New Roman" w:hAnsi="Times New Roman" w:cs="Times New Roman"/>
-          <w:color w:val="000000"/>
-          <w:sz w:val="28"/>
-          <w:szCs w:val="28"/>
-          <w:lang w:val="uk-UA" w:eastAsia="ru-RU"/>
-        </w:rPr>
-        <w:t xml:space="preserve">із </w:t>
-      </w:r>
-      <w:r>
-        <w:rPr>
-          <w:rFonts w:ascii="Times New Roman" w:eastAsia="Times New Roman" w:hAnsi="Times New Roman" w:cs="Times New Roman"/>
-          <w:color w:val="000000"/>
-          <w:sz w:val="28"/>
-          <w:szCs w:val="28"/>
-          <w:lang w:val="uk-UA" w:eastAsia="ru-RU"/>
-        </w:rPr>
-        <w:t xml:space="preserve"> “</w:t>
-      </w:r>
-      <w:r>
-        <w:rPr>
-          <w:rFonts w:ascii="Times New Roman" w:eastAsia="Times New Roman" w:hAnsi="Times New Roman" w:cs="Times New Roman"/>
-          <w:color w:val="000000"/>
-          <w:sz w:val="28"/>
-          <w:szCs w:val="28"/>
-          <w:lang w:val="en-US" w:eastAsia="ru-RU"/>
-        </w:rPr>
-        <w:t>main</w:t>
-      </w:r>
-      <w:r>
-        <w:rPr>
-          <w:rFonts w:ascii="Times New Roman" w:eastAsia="Times New Roman" w:hAnsi="Times New Roman" w:cs="Times New Roman"/>
-          <w:color w:val="000000"/>
-          <w:sz w:val="28"/>
-          <w:szCs w:val="28"/>
-          <w:lang w:val="uk-UA" w:eastAsia="ru-RU"/>
-        </w:rPr>
-        <w:t xml:space="preserve">” </w:t>
-      </w:r>
-      <w:r>
-        <w:rPr>
-          <w:rFonts w:ascii="Times New Roman" w:eastAsia="Times New Roman" w:hAnsi="Times New Roman" w:cs="Times New Roman"/>
-          <w:color w:val="000000"/>
-          <w:sz w:val="28"/>
-          <w:szCs w:val="28"/>
-          <w:lang w:val="uk-UA" w:eastAsia="ru-RU"/>
-        </w:rPr>
-        <w:t xml:space="preserve">і </w:t>
-      </w:r>
-      <w:r>
-        <w:rPr>
-          <w:rFonts w:ascii="Times New Roman" w:eastAsia="Times New Roman" w:hAnsi="Times New Roman" w:cs="Times New Roman"/>
-          <w:color w:val="000000"/>
-          <w:sz w:val="28"/>
-          <w:szCs w:val="28"/>
-          <w:lang w:val="uk-UA" w:eastAsia="ru-RU"/>
-        </w:rPr>
-        <w:t xml:space="preserve">саме він запускає всі файли. </w:t>
-      </w:r>
-    </w:p>
-    <w:p>
-      <w:pPr>
-        <w:spacing w:after="0" w:line="360" w:lineRule="auto"/>
-        <w:ind w:firstLine="709"/>
-        <w:jc w:val="both"/>
-        <w:rPr>
-          <w:rFonts w:ascii="Times New Roman" w:eastAsia="Times New Roman" w:hAnsi="Times New Roman" w:cs="Times New Roman"/>
-          <w:color w:val="000000"/>
-          <w:sz w:val="28"/>
-          <w:szCs w:val="28"/>
-          <w:lang w:eastAsia="ru-RU"/>
-        </w:rPr>
-      </w:pPr>
-      <w:r>
-        <w:rPr>
-          <w:rFonts w:ascii="Times New Roman" w:eastAsia="Times New Roman" w:hAnsi="Times New Roman" w:cs="Times New Roman"/>
-          <w:color w:val="000000"/>
-          <w:sz w:val="28"/>
-          <w:szCs w:val="28"/>
-          <w:lang w:val="uk-UA" w:eastAsia="ru-RU"/>
-        </w:rPr>
-        <w:t xml:space="preserve">Тепер розглянемо папку </w:t>
-      </w:r>
-      <w:r>
-        <w:rPr>
-          <w:rFonts w:ascii="Times New Roman" w:eastAsia="Times New Roman" w:hAnsi="Times New Roman" w:cs="Times New Roman"/>
-          <w:color w:val="000000"/>
-          <w:sz w:val="28"/>
-          <w:szCs w:val="28"/>
-          <w:lang w:eastAsia="ru-RU"/>
-        </w:rPr>
-        <w:t>“</w:t>
-      </w:r>
-      <w:r>
-        <w:rPr>
-          <w:rFonts w:ascii="Times New Roman" w:eastAsia="Times New Roman" w:hAnsi="Times New Roman" w:cs="Times New Roman"/>
-          <w:color w:val="000000"/>
-          <w:sz w:val="28"/>
-          <w:szCs w:val="28"/>
-          <w:lang w:val="en-US" w:eastAsia="ru-RU"/>
-        </w:rPr>
-        <w:t>pendulums</w:t>
-      </w:r>
-      <w:r>
-        <w:rPr>
-          <w:rFonts w:ascii="Times New Roman" w:eastAsia="Times New Roman" w:hAnsi="Times New Roman" w:cs="Times New Roman"/>
-          <w:color w:val="000000"/>
-          <w:sz w:val="28"/>
-          <w:szCs w:val="28"/>
-          <w:lang w:eastAsia="ru-RU"/>
-        </w:rPr>
-        <w:t>”</w:t>
-      </w:r>
-      <w:r>
-        <w:rPr>
-          <w:rFonts w:ascii="Times New Roman" w:eastAsia="Times New Roman" w:hAnsi="Times New Roman" w:cs="Times New Roman"/>
-          <w:noProof/>
-          <w:color w:val="000000"/>
-          <w:sz w:val="28"/>
-          <w:szCs w:val="28"/>
-          <w:lang w:val="en-US" w:eastAsia="ru-RU"/>
-        </w:rPr>
         <w:drawing>
-          <wp:inline distT="0" distB="0" distL="0" distR="0" wp14:anchorId="3382D5DF" wp14:editId="7B2E6CF0">
+          <wp:inline distT="0" distB="0" distL="0" distR="0" wp14:anchorId="791A915E" wp14:editId="0B47B5F1">
             <wp:extent cx="5940425" cy="947420"/>
             <wp:effectExtent l="0" t="0" r="3175" b="5080"/>
             <wp:docPr id="14" name="Picture 14"/>
@@ -24352,29 +24991,174 @@
           <w:color w:val="000000"/>
           <w:sz w:val="28"/>
           <w:szCs w:val="28"/>
+          <w:highlight w:val="yellow"/>
+          <w:lang w:val="uk-UA" w:eastAsia="ru-RU"/>
+        </w:rPr>
+      </w:pPr>
+      <w:r>
+        <w:rPr>
+          <w:rFonts w:ascii="Times New Roman" w:eastAsia="Times New Roman" w:hAnsi="Times New Roman" w:cs="Times New Roman"/>
+          <w:color w:val="000000"/>
+          <w:sz w:val="28"/>
+          <w:szCs w:val="28"/>
+          <w:lang w:val="uk-UA" w:eastAsia="ru-RU"/>
+        </w:rPr>
+        <w:br w:type="page"/>
+      </w:r>
+      <w:r>
+        <w:rPr>
+          <w:rFonts w:ascii="Times New Roman" w:eastAsia="Times New Roman" w:hAnsi="Times New Roman" w:cs="Times New Roman"/>
+          <w:color w:val="000000"/>
+          <w:sz w:val="28"/>
+          <w:szCs w:val="28"/>
+          <w:highlight w:val="yellow"/>
+          <w:lang w:val="uk-UA" w:eastAsia="ru-RU"/>
+        </w:rPr>
+        <w:lastRenderedPageBreak/>
+        <w:t>В кожному файлі знаходяться  усі три маятники, файл який їх об’єднює і пака з компонентами до маятників</w:t>
+      </w:r>
+    </w:p>
+    <w:p>
+      <w:pPr>
+        <w:spacing w:after="0" w:line="360" w:lineRule="auto"/>
+        <w:ind w:firstLine="709"/>
+        <w:jc w:val="both"/>
+        <w:rPr>
+          <w:rFonts w:ascii="Times New Roman" w:eastAsia="Times New Roman" w:hAnsi="Times New Roman" w:cs="Times New Roman"/>
+          <w:color w:val="000000"/>
+          <w:sz w:val="28"/>
+          <w:szCs w:val="28"/>
+          <w:highlight w:val="yellow"/>
+          <w:lang w:val="uk-UA" w:eastAsia="ru-RU"/>
+        </w:rPr>
+      </w:pPr>
+      <w:r>
+        <w:rPr>
+          <w:rFonts w:ascii="Times New Roman" w:eastAsia="Times New Roman" w:hAnsi="Times New Roman" w:cs="Times New Roman"/>
+          <w:color w:val="000000"/>
+          <w:sz w:val="28"/>
+          <w:szCs w:val="28"/>
+          <w:highlight w:val="yellow"/>
+          <w:lang w:val="uk-UA" w:eastAsia="ru-RU"/>
+        </w:rPr>
+        <w:t>В папці компоненти ми використали об’єктно-орієнтоване програмування, щоб розділити маятник на окремі</w:t>
+      </w:r>
+      <w:r>
+        <w:rPr>
+          <w:rFonts w:ascii="Times New Roman" w:eastAsia="Times New Roman" w:hAnsi="Times New Roman" w:cs="Times New Roman"/>
+          <w:color w:val="000000"/>
+          <w:sz w:val="28"/>
+          <w:szCs w:val="28"/>
+          <w:highlight w:val="yellow"/>
+          <w:lang w:eastAsia="ru-RU"/>
+        </w:rPr>
+        <w:t xml:space="preserve"> </w:t>
+      </w:r>
+      <w:r>
+        <w:rPr>
+          <w:rFonts w:ascii="Times New Roman" w:eastAsia="Times New Roman" w:hAnsi="Times New Roman" w:cs="Times New Roman"/>
+          <w:color w:val="000000"/>
+          <w:sz w:val="28"/>
+          <w:szCs w:val="28"/>
+          <w:highlight w:val="yellow"/>
+          <w:lang w:val="uk-UA" w:eastAsia="ru-RU"/>
+        </w:rPr>
+        <w:t>об’єкти</w:t>
+      </w:r>
+    </w:p>
+    <w:p>
+      <w:pPr>
+        <w:spacing w:after="0" w:line="360" w:lineRule="auto"/>
+        <w:ind w:firstLine="709"/>
+        <w:jc w:val="both"/>
+        <w:rPr>
+          <w:rFonts w:ascii="Times New Roman" w:eastAsia="Times New Roman" w:hAnsi="Times New Roman" w:cs="Times New Roman"/>
+          <w:color w:val="000000"/>
+          <w:sz w:val="28"/>
+          <w:szCs w:val="28"/>
+          <w:highlight w:val="yellow"/>
           <w:lang w:val="en-US" w:eastAsia="ru-RU"/>
         </w:rPr>
       </w:pPr>
       <w:r>
         <w:rPr>
-          <w:rFonts w:ascii="Times New Roman" w:eastAsia="Times New Roman" w:hAnsi="Times New Roman" w:cs="Times New Roman"/>
-          <w:color w:val="000000"/>
-          <w:sz w:val="28"/>
-          <w:szCs w:val="28"/>
-          <w:lang w:val="uk-UA" w:eastAsia="ru-RU"/>
-        </w:rPr>
-        <w:br w:type="page"/>
-      </w:r>
-      <w:r>
-        <w:rPr>
-          <w:rFonts w:ascii="Times New Roman" w:eastAsia="Times New Roman" w:hAnsi="Times New Roman" w:cs="Times New Roman"/>
-          <w:color w:val="000000"/>
-          <w:sz w:val="28"/>
-          <w:szCs w:val="28"/>
-          <w:lang w:val="uk-UA" w:eastAsia="ru-RU"/>
-        </w:rPr>
-        <w:lastRenderedPageBreak/>
-        <w:t>В ній знаходяться усі три маятника, файл який їх з’єднює і пака з компонентами до маятника</w:t>
+          <w:highlight w:val="yellow"/>
+        </w:rPr>
+        <w:object w:dxaOrig="10728" w:dyaOrig="1776" w14:anchorId="4940607F">
+          <v:shape id="_x0000_i1029" type="#_x0000_t75" style="width:468pt;height:77.4pt" o:ole="">
+            <v:imagedata r:id="rId43" o:title=""/>
+          </v:shape>
+          <o:OLEObject Type="Embed" ProgID="Paint.Picture" ShapeID="_x0000_i1029" DrawAspect="Content" ObjectID="_1715002692" r:id="rId44"/>
+        </w:object>
+      </w:r>
+    </w:p>
+    <w:p>
+      <w:pPr>
+        <w:spacing w:after="0" w:line="360" w:lineRule="auto"/>
+        <w:ind w:firstLine="709"/>
+        <w:jc w:val="both"/>
+        <w:rPr>
+          <w:rFonts w:ascii="Times New Roman" w:eastAsia="Times New Roman" w:hAnsi="Times New Roman" w:cs="Times New Roman"/>
+          <w:color w:val="000000"/>
+          <w:sz w:val="28"/>
+          <w:szCs w:val="28"/>
+          <w:lang w:val="uk-UA" w:eastAsia="ru-RU"/>
+        </w:rPr>
+      </w:pPr>
+      <w:r>
+        <w:rPr>
+          <w:rFonts w:ascii="Times New Roman" w:eastAsia="Times New Roman" w:hAnsi="Times New Roman" w:cs="Times New Roman"/>
+          <w:color w:val="000000"/>
+          <w:sz w:val="28"/>
+          <w:szCs w:val="28"/>
+          <w:highlight w:val="yellow"/>
+          <w:lang w:val="uk-UA" w:eastAsia="ru-RU"/>
+        </w:rPr>
+        <w:t>Таким чином вся програма стала</w:t>
+      </w:r>
+      <w:r>
+        <w:rPr>
+          <w:rFonts w:ascii="Times New Roman" w:eastAsia="Times New Roman" w:hAnsi="Times New Roman" w:cs="Times New Roman"/>
+          <w:color w:val="000000"/>
+          <w:sz w:val="28"/>
+          <w:szCs w:val="28"/>
+          <w:highlight w:val="yellow"/>
+          <w:lang w:val="uk-UA" w:eastAsia="ru-RU"/>
+        </w:rPr>
+        <w:t xml:space="preserve"> </w:t>
+      </w:r>
+      <w:r>
+        <w:rPr>
+          <w:rFonts w:ascii="Times New Roman" w:eastAsia="Times New Roman" w:hAnsi="Times New Roman" w:cs="Times New Roman"/>
+          <w:color w:val="000000"/>
+          <w:sz w:val="28"/>
+          <w:szCs w:val="28"/>
+          <w:highlight w:val="yellow"/>
+          <w:lang w:val="uk-UA" w:eastAsia="ru-RU"/>
+        </w:rPr>
+        <w:t>структуризованою</w:t>
+      </w:r>
+      <w:r>
+        <w:rPr>
+          <w:rFonts w:ascii="Times New Roman" w:eastAsia="Times New Roman" w:hAnsi="Times New Roman" w:cs="Times New Roman"/>
+          <w:color w:val="000000"/>
+          <w:sz w:val="28"/>
+          <w:szCs w:val="28"/>
+          <w:highlight w:val="yellow"/>
+          <w:lang w:val="uk-UA" w:eastAsia="ru-RU"/>
+        </w:rPr>
+        <w:t xml:space="preserve"> і</w:t>
+      </w:r>
+      <w:r>
+        <w:rPr>
+          <w:rFonts w:ascii="Times New Roman" w:eastAsia="Times New Roman" w:hAnsi="Times New Roman" w:cs="Times New Roman"/>
+          <w:color w:val="000000"/>
+          <w:sz w:val="28"/>
+          <w:szCs w:val="28"/>
+          <w:highlight w:val="yellow"/>
+          <w:lang w:val="uk-UA" w:eastAsia="ru-RU"/>
+        </w:rPr>
+        <w:t xml:space="preserve"> набагато зручнішою для написання.</w:t>
       </w:r>
     </w:p>
     <w:p>
@@ -24821,7 +25605,7 @@
         </w:rPr>
         <w:t xml:space="preserve">/Д. В. Сивухин </w:t>
       </w:r>
-      <w:bookmarkStart w:id="6" w:name="_Hlk72969673"/>
+      <w:bookmarkStart w:id="7" w:name="_Hlk72969673"/>
       <w:r>
         <w:rPr>
           <w:b w:val="0"/>
@@ -24832,7 +25616,7 @@
         <w:t>– М.: Наука, 1989.-576 с.</w:t>
       </w:r>
     </w:p>
-    <w:bookmarkEnd w:id="6"/>
+    <w:bookmarkEnd w:id="7"/>
     <w:p>
       <w:pPr>
         <w:pStyle w:val="Heading1"/>
@@ -24964,7 +25748,7 @@
         </w:rPr>
         <w:t xml:space="preserve"> </w:t>
       </w:r>
-      <w:hyperlink r:id="rId43" w:history="1">
+      <w:hyperlink r:id="rId45" w:history="1">
         <w:r>
           <w:rPr>
             <w:rStyle w:val="Hyperlink"/>
@@ -25171,7 +25955,7 @@
         </w:rPr>
         <w:t xml:space="preserve"> </w:t>
       </w:r>
-      <w:hyperlink r:id="rId44" w:history="1">
+      <w:hyperlink r:id="rId46" w:history="1">
         <w:r>
           <w:rPr>
             <w:rStyle w:val="Hyperlink"/>
@@ -25203,7 +25987,7 @@
           <w:lang w:val="uk-UA"/>
         </w:rPr>
       </w:pPr>
-      <w:hyperlink r:id="rId45" w:history="1">
+      <w:hyperlink r:id="rId47" w:history="1">
         <w:r>
           <w:rPr>
             <w:rStyle w:val="Hyperlink"/>
@@ -25266,7 +26050,7 @@
           <w:lang w:val="uk-UA"/>
         </w:rPr>
       </w:pPr>
-      <w:hyperlink r:id="rId46" w:history="1">
+      <w:hyperlink r:id="rId48" w:history="1">
         <w:r>
           <w:rPr>
             <w:rStyle w:val="Hyperlink"/>
@@ -25631,7 +26415,7 @@
         </w:rPr>
         <w:t xml:space="preserve"> </w:t>
       </w:r>
-      <w:hyperlink r:id="rId47" w:history="1">
+      <w:hyperlink r:id="rId49" w:history="1">
         <w:r>
           <w:rPr>
             <w:rStyle w:val="Hyperlink"/>
@@ -25747,7 +26531,7 @@
         </w:rPr>
         <w:t xml:space="preserve"> </w:t>
       </w:r>
-      <w:hyperlink r:id="rId48" w:history="1">
+      <w:hyperlink r:id="rId50" w:history="1">
         <w:r>
           <w:rPr>
             <w:rStyle w:val="Hyperlink"/>
@@ -25885,8 +26669,8 @@
       </w:pPr>
     </w:p>
     <w:sectPr>
-      <w:footerReference w:type="default" r:id="rId49"/>
-      <w:footerReference w:type="first" r:id="rId50"/>
+      <w:footerReference w:type="default" r:id="rId51"/>
+      <w:footerReference w:type="first" r:id="rId52"/>
       <w:pgSz w:w="11906" w:h="16838"/>
       <w:pgMar w:top="1134" w:right="850" w:bottom="1134" w:left="1701" w:header="0" w:footer="708" w:gutter="0"/>
       <w:cols w:space="708"/>
@@ -27401,6 +28185,14 @@
     <w:abstractNumId w:val="3"/>
   </w:num>
 </w:numbering>
+</file>
+
+<file path=word/people.xml><?xml version="1.0" encoding="utf-8"?>
+<w15:people xmlns:wpc="http://schemas.microsoft.com/office/word/2010/wordprocessingCanvas" xmlns:cx="http://schemas.microsoft.com/office/drawing/2014/chartex" xmlns:cx1="http://schemas.microsoft.com/office/drawing/2015/9/8/chartex" xmlns:cx2="http://schemas.microsoft.com/office/drawing/2015/10/21/chartex" xmlns:cx3="http://schemas.microsoft.com/office/drawing/2016/5/9/chartex" xmlns:cx4="http://schemas.microsoft.com/office/drawing/2016/5/10/chartex" xmlns:cx5="http://schemas.microsoft.com/office/drawing/2016/5/11/chartex" xmlns:cx6="http://schemas.microsoft.com/office/drawing/2016/5/12/chartex" xmlns:cx7="http://schemas.microsoft.com/office/drawing/2016/5/13/chartex" xmlns:cx8="http://schemas.microsoft.com/office/drawing/2016/5/14/chartex" xmlns:mc="http://schemas.openxmlformats.org/markup-compatibility/2006" xmlns:aink="http://schemas.microsoft.com/office/drawing/2016/ink" xmlns:am3d="http://schemas.microsoft.com/office/drawing/2017/model3d" xmlns:o="urn:schemas-microsoft-com:office:office" xmlns:oel="http://schemas.microsoft.com/office/2019/extlst" xmlns:r="http://schemas.openxmlformats.org/officeDocument/2006/relationships" xmlns:m="http://schemas.openxmlformats.org/officeDocument/2006/math" xmlns:v="urn:schemas-microsoft-com:vml" xmlns:wp14="http://schemas.microsoft.com/office/word/2010/wordprocessingDrawing" xmlns:wp="http://schemas.openxmlformats.org/drawingml/2006/wordprocessingDrawing" xmlns:w10="urn:schemas-microsoft-com:office:word" xmlns:w="http://schemas.openxmlformats.org/wordprocessingml/2006/main" xmlns:w14="http://schemas.microsoft.com/office/word/2010/wordml" xmlns:w15="http://schemas.microsoft.com/office/word/2012/wordml" xmlns:w16cex="http://schemas.microsoft.com/office/word/2018/wordml/cex" xmlns:w16cid="http://schemas.microsoft.com/office/word/2016/wordml/cid" xmlns:w16="http://schemas.microsoft.com/office/word/2018/wordml" xmlns:w16sdtdh="http://schemas.microsoft.com/office/word/2020/wordml/sdtdatahash" xmlns:w16se="http://schemas.microsoft.com/office/word/2015/wordml/symex" xmlns:wpg="http://schemas.microsoft.com/office/word/2010/wordprocessingGroup" xmlns:wpi="http://schemas.microsoft.com/office/word/2010/wordprocessingInk" xmlns:wne="http://schemas.microsoft.com/office/word/2006/wordml" xmlns:wps="http://schemas.microsoft.com/office/word/2010/wordprocessingShape" mc:Ignorable="w14 w15 w16se w16cid w16 w16cex w16sdtdh wp14">
+  <w15:person w15:author="Касіянчук_Іванна">
+    <w15:presenceInfo w15:providerId="None" w15:userId="Касіянчук_Іванна"/>
+  </w15:person>
+</w15:people>
 </file>
 
 <file path=word/styles.xml><?xml version="1.0" encoding="utf-8"?>
@@ -28014,6 +28806,16 @@
       <w:shd w:val="clear" w:color="auto" w:fill="E1DFDD"/>
     </w:rPr>
   </w:style>
+  <w:style w:type="paragraph" w:styleId="Revision">
+    <w:name w:val="Revision"/>
+    <w:hidden/>
+    <w:uiPriority w:val="99"/>
+    <w:semiHidden/>
+    <w:rsid w:val="000E71C3"/>
+    <w:pPr>
+      <w:spacing w:after="0" w:line="240" w:lineRule="auto"/>
+    </w:pPr>
+  </w:style>
 </w:styles>
 </file>
 

</xml_diff>